<commit_message>
test curs4 CN1 done
</commit_message>
<xml_diff>
--- a/CN1/TestCurs4/324CD_GrigoreLucianFlorin_TestCurs4.docx
+++ b/CN1/TestCurs4/324CD_GrigoreLucianFlorin_TestCurs4.docx
@@ -3,63 +3,141 @@
 <w:document xmlns:wpc="http://schemas.microsoft.com/office/word/2010/wordprocessingCanvas" xmlns:cx="http://schemas.microsoft.com/office/drawing/2014/chartex" xmlns:cx1="http://schemas.microsoft.com/office/drawing/2015/9/8/chartex" xmlns:mc="http://schemas.openxmlformats.org/markup-compatibility/2006" xmlns:o="urn:schemas-microsoft-com:office:office" xmlns:r="http://schemas.openxmlformats.org/officeDocument/2006/relationships" xmlns:m="http://schemas.openxmlformats.org/officeDocument/2006/math" xmlns:v="urn:schemas-microsoft-com:vml" xmlns:wp14="http://schemas.microsoft.com/office/word/2010/wordprocessingDrawing" xmlns:wp="http://schemas.openxmlformats.org/drawingml/2006/wordprocessingDrawing" xmlns:w10="urn:schemas-microsoft-com:office:word" xmlns:w="http://schemas.openxmlformats.org/wordprocessingml/2006/main" xmlns:w14="http://schemas.microsoft.com/office/word/2010/wordml" xmlns:w15="http://schemas.microsoft.com/office/word/2012/wordml" xmlns:w16se="http://schemas.microsoft.com/office/word/2015/wordml/symex" xmlns:wpg="http://schemas.microsoft.com/office/word/2010/wordprocessingGroup" xmlns:wpi="http://schemas.microsoft.com/office/word/2010/wordprocessingInk" xmlns:wne="http://schemas.microsoft.com/office/word/2006/wordml" xmlns:wps="http://schemas.microsoft.com/office/word/2010/wordprocessingShape" mc:Ignorable="w14 w15 w16se wp14">
   <w:body>
     <w:p>
+      <w:pPr>
+        <w:jc w:val="center"/>
+        <w:rPr>
+          <w:rFonts w:asciiTheme="majorHAnsi" w:hAnsiTheme="majorHAnsi" w:cstheme="majorHAnsi"/>
+          <w:b/>
+          <w:sz w:val="30"/>
+          <w:szCs w:val="28"/>
+          <w:u w:val="single"/>
+        </w:rPr>
+      </w:pPr>
       <w:proofErr w:type="spellStart"/>
       <w:r>
+        <w:rPr>
+          <w:rFonts w:asciiTheme="majorHAnsi" w:hAnsiTheme="majorHAnsi" w:cstheme="majorHAnsi"/>
+          <w:b/>
+          <w:sz w:val="30"/>
+          <w:szCs w:val="28"/>
+          <w:u w:val="single"/>
+        </w:rPr>
         <w:t>Calculatoare</w:t>
       </w:r>
       <w:proofErr w:type="spellEnd"/>
       <w:r>
+        <w:rPr>
+          <w:rFonts w:asciiTheme="majorHAnsi" w:hAnsiTheme="majorHAnsi" w:cstheme="majorHAnsi"/>
+          <w:b/>
+          <w:sz w:val="30"/>
+          <w:szCs w:val="28"/>
+          <w:u w:val="single"/>
+        </w:rPr>
         <w:t xml:space="preserve"> </w:t>
       </w:r>
       <w:proofErr w:type="spellStart"/>
       <w:r>
+        <w:rPr>
+          <w:rFonts w:asciiTheme="majorHAnsi" w:hAnsiTheme="majorHAnsi" w:cstheme="majorHAnsi"/>
+          <w:b/>
+          <w:sz w:val="30"/>
+          <w:szCs w:val="28"/>
+          <w:u w:val="single"/>
+        </w:rPr>
         <w:t>Numerice</w:t>
       </w:r>
       <w:proofErr w:type="spellEnd"/>
       <w:r>
+        <w:rPr>
+          <w:rFonts w:asciiTheme="majorHAnsi" w:hAnsiTheme="majorHAnsi" w:cstheme="majorHAnsi"/>
+          <w:b/>
+          <w:sz w:val="30"/>
+          <w:szCs w:val="28"/>
+          <w:u w:val="single"/>
+        </w:rPr>
         <w:t xml:space="preserve"> I</w:t>
       </w:r>
-    </w:p>
-    <w:p>
-      <w:r>
+      <w:r>
+        <w:rPr>
+          <w:rFonts w:asciiTheme="majorHAnsi" w:hAnsiTheme="majorHAnsi" w:cstheme="majorHAnsi"/>
+          <w:b/>
+          <w:sz w:val="30"/>
+          <w:szCs w:val="28"/>
+          <w:u w:val="single"/>
+        </w:rPr>
+        <w:t xml:space="preserve"> - </w:t>
+      </w:r>
+      <w:r>
+        <w:rPr>
+          <w:rFonts w:asciiTheme="majorHAnsi" w:hAnsiTheme="majorHAnsi" w:cstheme="majorHAnsi"/>
+          <w:b/>
+          <w:sz w:val="30"/>
+          <w:szCs w:val="28"/>
+          <w:u w:val="single"/>
+        </w:rPr>
         <w:t>Test Curs 4</w:t>
       </w:r>
     </w:p>
     <w:p>
-      <w:r>
+      <w:pPr>
+        <w:jc w:val="center"/>
+        <w:rPr>
+          <w:rFonts w:asciiTheme="majorHAnsi" w:hAnsiTheme="majorHAnsi" w:cstheme="majorHAnsi"/>
+          <w:b/>
+          <w:sz w:val="28"/>
+          <w:szCs w:val="28"/>
+        </w:rPr>
+      </w:pPr>
+      <w:r>
+        <w:rPr>
+          <w:rFonts w:asciiTheme="majorHAnsi" w:hAnsiTheme="majorHAnsi" w:cstheme="majorHAnsi"/>
+          <w:b/>
+          <w:sz w:val="28"/>
+          <w:szCs w:val="28"/>
+        </w:rPr>
         <w:t>Grigore Lucian-Florin 324CD</w:t>
       </w:r>
     </w:p>
     <w:p>
       <w:pPr>
-        <w:rPr>
-          <w:rFonts w:ascii="Segoe UI" w:hAnsi="Segoe UI" w:cs="Segoe UI"/>
-          <w:color w:val="373A3C"/>
-          <w:sz w:val="23"/>
-          <w:szCs w:val="23"/>
-          <w:shd w:val="clear" w:color="auto" w:fill="FFFFFF"/>
-          <w:lang w:val="ro-RO"/>
-        </w:rPr>
-      </w:pPr>
-      <w:r>
+        <w:jc w:val="both"/>
+        <w:rPr>
+          <w:rFonts w:asciiTheme="majorHAnsi" w:hAnsiTheme="majorHAnsi" w:cstheme="majorHAnsi"/>
+          <w:b/>
+          <w:color w:val="373A3C"/>
+          <w:sz w:val="24"/>
+          <w:szCs w:val="24"/>
+          <w:shd w:val="clear" w:color="auto" w:fill="FFFFFF"/>
+          <w:lang w:val="ro-RO"/>
+        </w:rPr>
+      </w:pPr>
+      <w:r>
+        <w:rPr>
+          <w:rFonts w:asciiTheme="majorHAnsi" w:hAnsiTheme="majorHAnsi" w:cstheme="majorHAnsi"/>
+          <w:b/>
+          <w:sz w:val="24"/>
+          <w:szCs w:val="24"/>
+        </w:rPr>
         <w:t xml:space="preserve">1. </w:t>
       </w:r>
       <w:r>
         <w:rPr>
-          <w:rFonts w:ascii="Segoe UI" w:hAnsi="Segoe UI" w:cs="Segoe UI"/>
-          <w:color w:val="373A3C"/>
-          <w:sz w:val="23"/>
-          <w:szCs w:val="23"/>
+          <w:rFonts w:asciiTheme="majorHAnsi" w:hAnsiTheme="majorHAnsi" w:cstheme="majorHAnsi"/>
+          <w:b/>
+          <w:color w:val="373A3C"/>
+          <w:sz w:val="24"/>
+          <w:szCs w:val="24"/>
           <w:shd w:val="clear" w:color="auto" w:fill="FFFFFF"/>
         </w:rPr>
         <w:t> </w:t>
       </w:r>
       <w:r>
         <w:rPr>
-          <w:rFonts w:ascii="Segoe UI" w:hAnsi="Segoe UI" w:cs="Segoe UI"/>
-          <w:color w:val="373A3C"/>
-          <w:sz w:val="23"/>
-          <w:szCs w:val="23"/>
+          <w:rFonts w:asciiTheme="majorHAnsi" w:hAnsiTheme="majorHAnsi" w:cstheme="majorHAnsi"/>
+          <w:b/>
+          <w:color w:val="373A3C"/>
+          <w:sz w:val="24"/>
+          <w:szCs w:val="24"/>
           <w:shd w:val="clear" w:color="auto" w:fill="FFFFFF"/>
           <w:lang w:val="ro-RO"/>
         </w:rPr>
@@ -68,41 +146,1634 @@
     </w:p>
     <w:p>
       <w:pPr>
-        <w:rPr>
-          <w:rFonts w:ascii="Segoe UI" w:hAnsi="Segoe UI" w:cs="Segoe UI"/>
-          <w:color w:val="373A3C"/>
-          <w:sz w:val="23"/>
-          <w:szCs w:val="23"/>
-          <w:shd w:val="clear" w:color="auto" w:fill="FFFFFF"/>
-          <w:lang w:val="ro-RO"/>
-        </w:rPr>
-      </w:pPr>
-      <w:r>
-        <w:rPr>
-          <w:rFonts w:ascii="Segoe UI" w:hAnsi="Segoe UI" w:cs="Segoe UI"/>
-          <w:color w:val="373A3C"/>
-          <w:sz w:val="23"/>
-          <w:szCs w:val="23"/>
-          <w:shd w:val="clear" w:color="auto" w:fill="FFFFFF"/>
-          <w:lang w:val="ro-RO"/>
-        </w:rPr>
-        <w:t>2. Realizati o scurta caracterizare a semnalelor de comanda furnizate in schema de partitionare a unui sistem numeric.</w:t>
-      </w:r>
-    </w:p>
-    <w:p>
-      <w:r>
-        <w:rPr>
-          <w:rFonts w:ascii="Segoe UI" w:hAnsi="Segoe UI" w:cs="Segoe UI"/>
-          <w:color w:val="373A3C"/>
-          <w:sz w:val="23"/>
-          <w:szCs w:val="23"/>
-          <w:shd w:val="clear" w:color="auto" w:fill="FFFFFF"/>
-          <w:lang w:val="ro-RO"/>
-        </w:rPr>
-        <w:t>3. Sa se prezinte structura unui calculator numeric, cu precizarea resurselor si conexiunilor dintre ele; sa se furnizeze si cateva reprezentare structurale PMS.</w:t>
+        <w:jc w:val="both"/>
+        <w:rPr>
+          <w:rFonts w:asciiTheme="majorHAnsi" w:hAnsiTheme="majorHAnsi" w:cstheme="majorHAnsi"/>
+          <w:color w:val="373A3C"/>
+          <w:sz w:val="24"/>
+          <w:szCs w:val="24"/>
+          <w:shd w:val="clear" w:color="auto" w:fill="FFFFFF"/>
+          <w:lang w:val="ro-RO"/>
+        </w:rPr>
+      </w:pPr>
+      <w:r>
+        <w:rPr>
+          <w:rFonts w:asciiTheme="majorHAnsi" w:hAnsiTheme="majorHAnsi" w:cstheme="majorHAnsi"/>
+          <w:color w:val="373A3C"/>
+          <w:sz w:val="24"/>
+          <w:szCs w:val="24"/>
+          <w:shd w:val="clear" w:color="auto" w:fill="FFFFFF"/>
+          <w:lang w:val="ro-RO"/>
+        </w:rPr>
+        <w:t xml:space="preserve">Un calculator trebuie sa posede, conform principiilor lui John von Neumann, urmatoarele </w:t>
+      </w:r>
+      <w:r>
+        <w:rPr>
+          <w:rFonts w:asciiTheme="majorHAnsi" w:hAnsiTheme="majorHAnsi" w:cstheme="majorHAnsi"/>
+          <w:color w:val="373A3C"/>
+          <w:sz w:val="24"/>
+          <w:szCs w:val="24"/>
+          <w:u w:val="single"/>
+          <w:shd w:val="clear" w:color="auto" w:fill="FFFFFF"/>
+          <w:lang w:val="ro-RO"/>
+        </w:rPr>
+        <w:t>componente</w:t>
+      </w:r>
+      <w:r>
+        <w:rPr>
+          <w:rFonts w:asciiTheme="majorHAnsi" w:hAnsiTheme="majorHAnsi" w:cstheme="majorHAnsi"/>
+          <w:color w:val="373A3C"/>
+          <w:sz w:val="24"/>
+          <w:szCs w:val="24"/>
+          <w:shd w:val="clear" w:color="auto" w:fill="FFFFFF"/>
+          <w:lang w:val="ro-RO"/>
+        </w:rPr>
+        <w:t>:</w:t>
+      </w:r>
+    </w:p>
+    <w:p>
+      <w:pPr>
+        <w:pStyle w:val="ListParagraph"/>
+        <w:numPr>
+          <w:ilvl w:val="0"/>
+          <w:numId w:val="1"/>
+        </w:numPr>
+        <w:jc w:val="both"/>
+        <w:rPr>
+          <w:rFonts w:asciiTheme="majorHAnsi" w:hAnsiTheme="majorHAnsi" w:cstheme="majorHAnsi"/>
+          <w:color w:val="373A3C"/>
+          <w:sz w:val="24"/>
+          <w:szCs w:val="24"/>
+          <w:shd w:val="clear" w:color="auto" w:fill="FFFFFF"/>
+          <w:lang w:val="ro-RO"/>
+        </w:rPr>
+      </w:pPr>
+      <w:r>
+        <w:rPr>
+          <w:rFonts w:asciiTheme="majorHAnsi" w:hAnsiTheme="majorHAnsi" w:cstheme="majorHAnsi"/>
+          <w:i/>
+          <w:color w:val="373A3C"/>
+          <w:sz w:val="24"/>
+          <w:szCs w:val="24"/>
+          <w:shd w:val="clear" w:color="auto" w:fill="FFFFFF"/>
+          <w:lang w:val="ro-RO"/>
+        </w:rPr>
+        <w:t>un mediu de intrare</w:t>
+      </w:r>
+      <w:r>
+        <w:rPr>
+          <w:rFonts w:asciiTheme="majorHAnsi" w:hAnsiTheme="majorHAnsi" w:cstheme="majorHAnsi"/>
+          <w:color w:val="373A3C"/>
+          <w:sz w:val="24"/>
+          <w:szCs w:val="24"/>
+          <w:shd w:val="clear" w:color="auto" w:fill="FFFFFF"/>
+          <w:lang w:val="ro-RO"/>
+        </w:rPr>
+        <w:t>: pentru instructiuni si date (operanzi)</w:t>
+      </w:r>
+    </w:p>
+    <w:p>
+      <w:pPr>
+        <w:pStyle w:val="ListParagraph"/>
+        <w:numPr>
+          <w:ilvl w:val="0"/>
+          <w:numId w:val="1"/>
+        </w:numPr>
+        <w:jc w:val="both"/>
+        <w:rPr>
+          <w:rFonts w:asciiTheme="majorHAnsi" w:hAnsiTheme="majorHAnsi" w:cstheme="majorHAnsi"/>
+          <w:color w:val="373A3C"/>
+          <w:sz w:val="24"/>
+          <w:szCs w:val="24"/>
+          <w:shd w:val="clear" w:color="auto" w:fill="FFFFFF"/>
+          <w:lang w:val="ro-RO"/>
+        </w:rPr>
+      </w:pPr>
+      <w:r>
+        <w:rPr>
+          <w:rFonts w:asciiTheme="majorHAnsi" w:hAnsiTheme="majorHAnsi" w:cstheme="majorHAnsi"/>
+          <w:color w:val="373A3C"/>
+          <w:sz w:val="24"/>
+          <w:szCs w:val="24"/>
+          <w:shd w:val="clear" w:color="auto" w:fill="FFFFFF"/>
+          <w:lang w:val="ro-RO"/>
+        </w:rPr>
+        <w:t xml:space="preserve">o </w:t>
+      </w:r>
+      <w:r>
+        <w:rPr>
+          <w:rFonts w:asciiTheme="majorHAnsi" w:hAnsiTheme="majorHAnsi" w:cstheme="majorHAnsi"/>
+          <w:i/>
+          <w:color w:val="373A3C"/>
+          <w:sz w:val="24"/>
+          <w:szCs w:val="24"/>
+          <w:shd w:val="clear" w:color="auto" w:fill="FFFFFF"/>
+          <w:lang w:val="ro-RO"/>
+        </w:rPr>
+        <w:t>memorie</w:t>
+      </w:r>
+      <w:r>
+        <w:rPr>
+          <w:rFonts w:asciiTheme="majorHAnsi" w:hAnsiTheme="majorHAnsi" w:cstheme="majorHAnsi"/>
+          <w:color w:val="373A3C"/>
+          <w:sz w:val="24"/>
+          <w:szCs w:val="24"/>
+          <w:shd w:val="clear" w:color="auto" w:fill="FFFFFF"/>
+          <w:lang w:val="ro-RO"/>
+        </w:rPr>
+        <w:t xml:space="preserve"> in care se stocheaza programul, datele initiale, rezultatele partiale si finale</w:t>
+      </w:r>
+    </w:p>
+    <w:p>
+      <w:pPr>
+        <w:pStyle w:val="ListParagraph"/>
+        <w:numPr>
+          <w:ilvl w:val="0"/>
+          <w:numId w:val="1"/>
+        </w:numPr>
+        <w:jc w:val="both"/>
+        <w:rPr>
+          <w:rFonts w:asciiTheme="majorHAnsi" w:hAnsiTheme="majorHAnsi" w:cstheme="majorHAnsi"/>
+          <w:color w:val="373A3C"/>
+          <w:sz w:val="24"/>
+          <w:szCs w:val="24"/>
+          <w:shd w:val="clear" w:color="auto" w:fill="FFFFFF"/>
+          <w:lang w:val="ro-RO"/>
+        </w:rPr>
+      </w:pPr>
+      <w:r>
+        <w:rPr>
+          <w:rFonts w:asciiTheme="majorHAnsi" w:hAnsiTheme="majorHAnsi" w:cstheme="majorHAnsi"/>
+          <w:i/>
+          <w:color w:val="373A3C"/>
+          <w:sz w:val="24"/>
+          <w:szCs w:val="24"/>
+          <w:shd w:val="clear" w:color="auto" w:fill="FFFFFF"/>
+          <w:lang w:val="ro-RO"/>
+        </w:rPr>
+        <w:t>un asamblu de prelucrare</w:t>
+      </w:r>
+      <w:r>
+        <w:rPr>
+          <w:rFonts w:asciiTheme="majorHAnsi" w:hAnsiTheme="majorHAnsi" w:cstheme="majorHAnsi"/>
+          <w:color w:val="373A3C"/>
+          <w:sz w:val="24"/>
+          <w:szCs w:val="24"/>
+          <w:shd w:val="clear" w:color="auto" w:fill="FFFFFF"/>
+          <w:lang w:val="ro-RO"/>
+        </w:rPr>
+        <w:t>, capabil sa efectueze operatii aritmetice si logice, in conformitate cu cun algoritm dat, specificat in program</w:t>
+      </w:r>
+    </w:p>
+    <w:p>
+      <w:pPr>
+        <w:pStyle w:val="ListParagraph"/>
+        <w:numPr>
+          <w:ilvl w:val="0"/>
+          <w:numId w:val="1"/>
+        </w:numPr>
+        <w:jc w:val="both"/>
+        <w:rPr>
+          <w:rFonts w:asciiTheme="majorHAnsi" w:hAnsiTheme="majorHAnsi" w:cstheme="majorHAnsi"/>
+          <w:color w:val="373A3C"/>
+          <w:sz w:val="24"/>
+          <w:szCs w:val="24"/>
+          <w:shd w:val="clear" w:color="auto" w:fill="FFFFFF"/>
+          <w:lang w:val="ro-RO"/>
+        </w:rPr>
+      </w:pPr>
+      <w:r>
+        <w:rPr>
+          <w:rFonts w:asciiTheme="majorHAnsi" w:hAnsiTheme="majorHAnsi" w:cstheme="majorHAnsi"/>
+          <w:i/>
+          <w:color w:val="373A3C"/>
+          <w:sz w:val="24"/>
+          <w:szCs w:val="24"/>
+          <w:shd w:val="clear" w:color="auto" w:fill="FFFFFF"/>
+          <w:lang w:val="ro-RO"/>
+        </w:rPr>
+        <w:t>un mediu de iesire</w:t>
+      </w:r>
+      <w:r>
+        <w:rPr>
+          <w:rFonts w:asciiTheme="majorHAnsi" w:hAnsiTheme="majorHAnsi" w:cstheme="majorHAnsi"/>
+          <w:color w:val="373A3C"/>
+          <w:sz w:val="24"/>
+          <w:szCs w:val="24"/>
+          <w:shd w:val="clear" w:color="auto" w:fill="FFFFFF"/>
+          <w:lang w:val="ro-RO"/>
+        </w:rPr>
+        <w:t>, pentru extragerea rezultatelor si prezentarea acestora intr-o forma accesibila utilizatorului</w:t>
+      </w:r>
+    </w:p>
+    <w:p>
+      <w:pPr>
+        <w:pStyle w:val="ListParagraph"/>
+        <w:numPr>
+          <w:ilvl w:val="0"/>
+          <w:numId w:val="1"/>
+        </w:numPr>
+        <w:jc w:val="both"/>
+        <w:rPr>
+          <w:rFonts w:asciiTheme="majorHAnsi" w:hAnsiTheme="majorHAnsi" w:cstheme="majorHAnsi"/>
+          <w:color w:val="373A3C"/>
+          <w:sz w:val="24"/>
+          <w:szCs w:val="24"/>
+          <w:shd w:val="clear" w:color="auto" w:fill="FFFFFF"/>
+          <w:lang w:val="ro-RO"/>
+        </w:rPr>
+      </w:pPr>
+      <w:r>
+        <w:rPr>
+          <w:rFonts w:asciiTheme="majorHAnsi" w:hAnsiTheme="majorHAnsi" w:cstheme="majorHAnsi"/>
+          <w:i/>
+          <w:color w:val="373A3C"/>
+          <w:sz w:val="24"/>
+          <w:szCs w:val="24"/>
+          <w:shd w:val="clear" w:color="auto" w:fill="FFFFFF"/>
+          <w:lang w:val="ro-RO"/>
+        </w:rPr>
+        <w:t>un element de decizie</w:t>
+      </w:r>
+      <w:r>
+        <w:rPr>
+          <w:rFonts w:asciiTheme="majorHAnsi" w:hAnsiTheme="majorHAnsi" w:cstheme="majorHAnsi"/>
+          <w:color w:val="373A3C"/>
+          <w:sz w:val="24"/>
+          <w:szCs w:val="24"/>
+          <w:shd w:val="clear" w:color="auto" w:fill="FFFFFF"/>
+          <w:lang w:val="ro-RO"/>
+        </w:rPr>
+        <w:t xml:space="preserve"> care, pe baza rezultatelor partiale obtinute pe parcursul prelucrarii, va selecta una din op</w:t>
       </w:r>
       <w:bookmarkStart w:id="0" w:name="_GoBack"/>
       <w:bookmarkEnd w:id="0"/>
+      <w:r>
+        <w:rPr>
+          <w:rFonts w:asciiTheme="majorHAnsi" w:hAnsiTheme="majorHAnsi" w:cstheme="majorHAnsi"/>
+          <w:color w:val="373A3C"/>
+          <w:sz w:val="24"/>
+          <w:szCs w:val="24"/>
+          <w:shd w:val="clear" w:color="auto" w:fill="FFFFFF"/>
+          <w:lang w:val="ro-RO"/>
+        </w:rPr>
+        <w:t>tiunile posibile de continuare a calculelor</w:t>
+      </w:r>
+    </w:p>
+    <w:p>
+      <w:pPr>
+        <w:jc w:val="both"/>
+        <w:rPr>
+          <w:rFonts w:asciiTheme="majorHAnsi" w:hAnsiTheme="majorHAnsi" w:cstheme="majorHAnsi"/>
+          <w:color w:val="373A3C"/>
+          <w:sz w:val="24"/>
+          <w:szCs w:val="24"/>
+          <w:shd w:val="clear" w:color="auto" w:fill="FFFFFF"/>
+          <w:lang w:val="ro-RO"/>
+        </w:rPr>
+      </w:pPr>
+    </w:p>
+    <w:p>
+      <w:pPr>
+        <w:jc w:val="both"/>
+        <w:rPr>
+          <w:rFonts w:asciiTheme="majorHAnsi" w:hAnsiTheme="majorHAnsi" w:cstheme="majorHAnsi"/>
+          <w:b/>
+          <w:color w:val="373A3C"/>
+          <w:sz w:val="24"/>
+          <w:szCs w:val="24"/>
+          <w:shd w:val="clear" w:color="auto" w:fill="FFFFFF"/>
+          <w:lang w:val="ro-RO"/>
+        </w:rPr>
+      </w:pPr>
+      <w:r>
+        <w:rPr>
+          <w:rFonts w:asciiTheme="majorHAnsi" w:hAnsiTheme="majorHAnsi" w:cstheme="majorHAnsi"/>
+          <w:b/>
+          <w:color w:val="373A3C"/>
+          <w:sz w:val="24"/>
+          <w:szCs w:val="24"/>
+          <w:shd w:val="clear" w:color="auto" w:fill="FFFFFF"/>
+          <w:lang w:val="ro-RO"/>
+        </w:rPr>
+        <w:t>2. Realizati o scurta caracterizare a semnalelor de comanda furnizate in schema de partitionare a unui sistem numeric.</w:t>
+      </w:r>
+    </w:p>
+    <w:p>
+      <w:pPr>
+        <w:jc w:val="both"/>
+        <w:rPr>
+          <w:rFonts w:asciiTheme="majorHAnsi" w:hAnsiTheme="majorHAnsi" w:cstheme="majorHAnsi"/>
+          <w:color w:val="373A3C"/>
+          <w:sz w:val="24"/>
+          <w:szCs w:val="24"/>
+          <w:shd w:val="clear" w:color="auto" w:fill="FFFFFF"/>
+          <w:lang w:val="ro-RO"/>
+        </w:rPr>
+      </w:pPr>
+      <w:r>
+        <w:rPr>
+          <w:rFonts w:asciiTheme="majorHAnsi" w:hAnsiTheme="majorHAnsi" w:cstheme="majorHAnsi"/>
+          <w:color w:val="373A3C"/>
+          <w:sz w:val="24"/>
+          <w:szCs w:val="24"/>
+          <w:u w:val="single"/>
+          <w:shd w:val="clear" w:color="auto" w:fill="FFFFFF"/>
+          <w:lang w:val="ro-RO"/>
+        </w:rPr>
+        <w:t>Unitatea de comanda</w:t>
+      </w:r>
+      <w:r>
+        <w:rPr>
+          <w:rFonts w:asciiTheme="majorHAnsi" w:hAnsiTheme="majorHAnsi" w:cstheme="majorHAnsi"/>
+          <w:color w:val="373A3C"/>
+          <w:sz w:val="24"/>
+          <w:szCs w:val="24"/>
+          <w:shd w:val="clear" w:color="auto" w:fill="FFFFFF"/>
+          <w:lang w:val="ro-RO"/>
+        </w:rPr>
+        <w:t xml:space="preserve"> furnizeaza, pentru sectiunea de date</w:t>
+      </w:r>
+      <w:r>
+        <w:rPr>
+          <w:rFonts w:asciiTheme="majorHAnsi" w:hAnsiTheme="majorHAnsi" w:cstheme="majorHAnsi"/>
+          <w:color w:val="373A3C"/>
+          <w:sz w:val="24"/>
+          <w:szCs w:val="24"/>
+          <w:u w:val="single"/>
+          <w:shd w:val="clear" w:color="auto" w:fill="FFFFFF"/>
+          <w:lang w:val="ro-RO"/>
+        </w:rPr>
+        <w:t>, diverse semnale de comanda</w:t>
+      </w:r>
+      <w:r>
+        <w:rPr>
+          <w:rFonts w:asciiTheme="majorHAnsi" w:hAnsiTheme="majorHAnsi" w:cstheme="majorHAnsi"/>
+          <w:color w:val="373A3C"/>
+          <w:sz w:val="24"/>
+          <w:szCs w:val="24"/>
+          <w:shd w:val="clear" w:color="auto" w:fill="FFFFFF"/>
+          <w:lang w:val="ro-RO"/>
+        </w:rPr>
+        <w:t xml:space="preserve">, sincrone cu ceasul sistemului, cu perioade egale cu durata unei perioade de ceas sau cu multipli ai acaesteia. Acestea se numesc </w:t>
+      </w:r>
+      <w:r>
+        <w:rPr>
+          <w:rFonts w:asciiTheme="majorHAnsi" w:hAnsiTheme="majorHAnsi" w:cstheme="majorHAnsi"/>
+          <w:i/>
+          <w:color w:val="373A3C"/>
+          <w:sz w:val="24"/>
+          <w:szCs w:val="24"/>
+          <w:shd w:val="clear" w:color="auto" w:fill="FFFFFF"/>
+          <w:lang w:val="ro-RO"/>
+        </w:rPr>
+        <w:t>semnale de comanda de tip nivel (SCN)</w:t>
+      </w:r>
+      <w:r>
+        <w:rPr>
+          <w:rFonts w:asciiTheme="majorHAnsi" w:hAnsiTheme="majorHAnsi" w:cstheme="majorHAnsi"/>
+          <w:i/>
+          <w:color w:val="373A3C"/>
+          <w:sz w:val="24"/>
+          <w:szCs w:val="24"/>
+          <w:shd w:val="clear" w:color="auto" w:fill="FFFFFF"/>
+          <w:lang w:val="ro-RO"/>
+        </w:rPr>
+        <w:t>.</w:t>
+      </w:r>
+      <w:r>
+        <w:rPr>
+          <w:rFonts w:asciiTheme="majorHAnsi" w:hAnsiTheme="majorHAnsi" w:cstheme="majorHAnsi"/>
+          <w:color w:val="373A3C"/>
+          <w:sz w:val="24"/>
+          <w:szCs w:val="24"/>
+          <w:shd w:val="clear" w:color="auto" w:fill="FFFFFF"/>
+          <w:lang w:val="ro-RO"/>
+        </w:rPr>
+        <w:t xml:space="preserve"> Semnalele de comanda de tip nivel (SCN) vor avea un sufix numeric i ce va specifica numarul iesirii de comanda a automatului (SCNi). Semnalele SCNi pot fi esantionate cu semnalul curent de ceas, pentru a forma </w:t>
+      </w:r>
+      <w:r>
+        <w:rPr>
+          <w:rFonts w:asciiTheme="majorHAnsi" w:hAnsiTheme="majorHAnsi" w:cstheme="majorHAnsi"/>
+          <w:i/>
+          <w:color w:val="373A3C"/>
+          <w:sz w:val="24"/>
+          <w:szCs w:val="24"/>
+          <w:shd w:val="clear" w:color="auto" w:fill="FFFFFF"/>
+          <w:lang w:val="ro-RO"/>
+        </w:rPr>
+        <w:t>semnale de comanda de tip impuls (SNIi)</w:t>
+      </w:r>
+      <w:r>
+        <w:rPr>
+          <w:rFonts w:asciiTheme="majorHAnsi" w:hAnsiTheme="majorHAnsi" w:cstheme="majorHAnsi"/>
+          <w:color w:val="373A3C"/>
+          <w:sz w:val="24"/>
+          <w:szCs w:val="24"/>
+          <w:shd w:val="clear" w:color="auto" w:fill="FFFFFF"/>
+          <w:lang w:val="ro-RO"/>
+        </w:rPr>
+        <w:t>,  cu durata activa corespunzatoare semnalului curent de ceas.</w:t>
+      </w:r>
+    </w:p>
+    <w:p>
+      <w:pPr>
+        <w:jc w:val="both"/>
+        <w:rPr>
+          <w:rFonts w:asciiTheme="majorHAnsi" w:hAnsiTheme="majorHAnsi" w:cstheme="majorHAnsi"/>
+          <w:b/>
+          <w:color w:val="373A3C"/>
+          <w:sz w:val="24"/>
+          <w:szCs w:val="24"/>
+          <w:shd w:val="clear" w:color="auto" w:fill="FFFFFF"/>
+          <w:lang w:val="ro-RO"/>
+        </w:rPr>
+      </w:pPr>
+      <w:r>
+        <w:rPr>
+          <w:rFonts w:asciiTheme="majorHAnsi" w:hAnsiTheme="majorHAnsi" w:cstheme="majorHAnsi"/>
+          <w:b/>
+          <w:color w:val="373A3C"/>
+          <w:sz w:val="24"/>
+          <w:szCs w:val="24"/>
+          <w:shd w:val="clear" w:color="auto" w:fill="FFFFFF"/>
+          <w:lang w:val="ro-RO"/>
+        </w:rPr>
+        <w:t>3. Sa se prezinte structura unui calculator numeric, cu precizarea resurselor si conexiunilor dintre ele; sa se furnizeze si cateva reprezentare structurale PMS.</w:t>
+      </w:r>
+    </w:p>
+    <w:p>
+      <w:pPr>
+        <w:jc w:val="both"/>
+        <w:rPr>
+          <w:rFonts w:asciiTheme="majorHAnsi" w:hAnsiTheme="majorHAnsi" w:cstheme="majorHAnsi"/>
+          <w:sz w:val="24"/>
+          <w:szCs w:val="24"/>
+          <w:lang w:val="ro-RO"/>
+        </w:rPr>
+      </w:pPr>
+      <w:r>
+        <w:rPr>
+          <w:rFonts w:asciiTheme="majorHAnsi" w:hAnsiTheme="majorHAnsi" w:cstheme="majorHAnsi"/>
+          <w:sz w:val="24"/>
+          <w:szCs w:val="24"/>
+          <w:u w:val="single"/>
+          <w:lang w:val="ro-RO"/>
+        </w:rPr>
+        <w:t>Un calculator</w:t>
+      </w:r>
+      <w:r>
+        <w:rPr>
+          <w:rFonts w:asciiTheme="majorHAnsi" w:hAnsiTheme="majorHAnsi" w:cstheme="majorHAnsi"/>
+          <w:sz w:val="24"/>
+          <w:szCs w:val="24"/>
+          <w:lang w:val="ro-RO"/>
+        </w:rPr>
+        <w:t xml:space="preserve"> reprezinta un </w:t>
+      </w:r>
+      <w:r>
+        <w:rPr>
+          <w:rFonts w:asciiTheme="majorHAnsi" w:hAnsiTheme="majorHAnsi" w:cstheme="majorHAnsi"/>
+          <w:i/>
+          <w:sz w:val="24"/>
+          <w:szCs w:val="24"/>
+          <w:lang w:val="ro-RO"/>
+        </w:rPr>
+        <w:t>sistem</w:t>
+      </w:r>
+      <w:r>
+        <w:rPr>
+          <w:rFonts w:asciiTheme="majorHAnsi" w:hAnsiTheme="majorHAnsi" w:cstheme="majorHAnsi"/>
+          <w:sz w:val="24"/>
+          <w:szCs w:val="24"/>
+          <w:lang w:val="ro-RO"/>
+        </w:rPr>
+        <w:t xml:space="preserve">, constituit din </w:t>
+      </w:r>
+      <w:r>
+        <w:rPr>
+          <w:rFonts w:asciiTheme="majorHAnsi" w:hAnsiTheme="majorHAnsi" w:cstheme="majorHAnsi"/>
+          <w:i/>
+          <w:sz w:val="24"/>
+          <w:szCs w:val="24"/>
+          <w:lang w:val="ro-RO"/>
+        </w:rPr>
+        <w:t>componente primitive</w:t>
+      </w:r>
+      <w:r>
+        <w:rPr>
+          <w:rFonts w:asciiTheme="majorHAnsi" w:hAnsiTheme="majorHAnsi" w:cstheme="majorHAnsi"/>
+          <w:sz w:val="24"/>
+          <w:szCs w:val="24"/>
+          <w:lang w:val="ro-RO"/>
+        </w:rPr>
+        <w:t xml:space="preserve"> (primitive functionale) interconectate intr-o maniera data, pentru a putea executa operatii specifice, de prelucrare a informatiei. </w:t>
+      </w:r>
+      <w:r>
+        <w:rPr>
+          <w:rFonts w:asciiTheme="majorHAnsi" w:hAnsiTheme="majorHAnsi" w:cstheme="majorHAnsi"/>
+          <w:sz w:val="24"/>
+          <w:szCs w:val="24"/>
+          <w:u w:val="single"/>
+          <w:lang w:val="ro-RO"/>
+        </w:rPr>
+        <w:t>Componentele primitive</w:t>
+      </w:r>
+      <w:r>
+        <w:rPr>
+          <w:rFonts w:asciiTheme="majorHAnsi" w:hAnsiTheme="majorHAnsi" w:cstheme="majorHAnsi"/>
+          <w:sz w:val="24"/>
+          <w:szCs w:val="24"/>
+          <w:lang w:val="ro-RO"/>
+        </w:rPr>
+        <w:t xml:space="preserve"> se caracterizeaza prin debit de transfer si capacitate de stocare a informatiilor. </w:t>
+      </w:r>
+    </w:p>
+    <w:p>
+      <w:pPr>
+        <w:jc w:val="both"/>
+        <w:rPr>
+          <w:rFonts w:asciiTheme="majorHAnsi" w:hAnsiTheme="majorHAnsi" w:cstheme="majorHAnsi"/>
+          <w:sz w:val="24"/>
+          <w:szCs w:val="24"/>
+          <w:lang w:val="ro-RO"/>
+        </w:rPr>
+      </w:pPr>
+      <w:r>
+        <w:rPr>
+          <w:rFonts w:asciiTheme="majorHAnsi" w:hAnsiTheme="majorHAnsi" w:cstheme="majorHAnsi"/>
+          <w:sz w:val="24"/>
+          <w:szCs w:val="24"/>
+          <w:u w:val="single"/>
+          <w:lang w:val="ro-RO"/>
+        </w:rPr>
+        <w:t>Structura generala a unui sistem de calcul</w:t>
+      </w:r>
+      <w:r>
+        <w:rPr>
+          <w:rFonts w:asciiTheme="majorHAnsi" w:hAnsiTheme="majorHAnsi" w:cstheme="majorHAnsi"/>
+          <w:sz w:val="24"/>
+          <w:szCs w:val="24"/>
+          <w:lang w:val="ro-RO"/>
+        </w:rPr>
+        <w:t xml:space="preserve"> este unitatea de intrare, </w:t>
+      </w:r>
+      <w:r>
+        <w:rPr>
+          <w:rFonts w:asciiTheme="majorHAnsi" w:hAnsiTheme="majorHAnsi" w:cstheme="majorHAnsi"/>
+          <w:i/>
+          <w:sz w:val="24"/>
+          <w:szCs w:val="24"/>
+          <w:lang w:val="ro-RO"/>
+        </w:rPr>
+        <w:t>unitatea centrala</w:t>
+      </w:r>
+      <w:r>
+        <w:rPr>
+          <w:rFonts w:asciiTheme="majorHAnsi" w:hAnsiTheme="majorHAnsi" w:cstheme="majorHAnsi"/>
+          <w:sz w:val="24"/>
+          <w:szCs w:val="24"/>
+          <w:lang w:val="ro-RO"/>
+        </w:rPr>
+        <w:t xml:space="preserve"> si </w:t>
+      </w:r>
+      <w:r>
+        <w:rPr>
+          <w:rFonts w:asciiTheme="majorHAnsi" w:hAnsiTheme="majorHAnsi" w:cstheme="majorHAnsi"/>
+          <w:i/>
+          <w:sz w:val="24"/>
+          <w:szCs w:val="24"/>
+          <w:lang w:val="ro-RO"/>
+        </w:rPr>
+        <w:t>unitatea de iesire</w:t>
+      </w:r>
+      <w:r>
+        <w:rPr>
+          <w:rFonts w:asciiTheme="majorHAnsi" w:hAnsiTheme="majorHAnsi" w:cstheme="majorHAnsi"/>
+          <w:sz w:val="24"/>
+          <w:szCs w:val="24"/>
+          <w:lang w:val="ro-RO"/>
+        </w:rPr>
+        <w:t xml:space="preserve">. </w:t>
+      </w:r>
+      <w:r>
+        <w:rPr>
+          <w:rFonts w:asciiTheme="majorHAnsi" w:hAnsiTheme="majorHAnsi" w:cstheme="majorHAnsi"/>
+          <w:sz w:val="24"/>
+          <w:szCs w:val="24"/>
+          <w:u w:val="single"/>
+          <w:lang w:val="ro-RO"/>
+        </w:rPr>
+        <w:t>Unitatile de intrare si iesire</w:t>
+      </w:r>
+      <w:r>
+        <w:rPr>
+          <w:rFonts w:asciiTheme="majorHAnsi" w:hAnsiTheme="majorHAnsi" w:cstheme="majorHAnsi"/>
+          <w:sz w:val="24"/>
+          <w:szCs w:val="24"/>
+          <w:lang w:val="ro-RO"/>
+        </w:rPr>
+        <w:t xml:space="preserve"> asigura legatura sistemului cu echipamentele periferice primare (traductoarele/elementele de executie), care preiau informatia din mediul extern si o furnizeaza in sistem sau care executa diferite actiuni asupra mediului extern, ca urmare a interpretarii informatiei prelucrate de calculator. </w:t>
+      </w:r>
+      <w:r>
+        <w:rPr>
+          <w:rFonts w:asciiTheme="majorHAnsi" w:hAnsiTheme="majorHAnsi" w:cstheme="majorHAnsi"/>
+          <w:sz w:val="24"/>
+          <w:szCs w:val="24"/>
+          <w:u w:val="single"/>
+          <w:lang w:val="ro-RO"/>
+        </w:rPr>
+        <w:t>Unitatea centrala</w:t>
+      </w:r>
+      <w:r>
+        <w:rPr>
+          <w:rFonts w:asciiTheme="majorHAnsi" w:hAnsiTheme="majorHAnsi" w:cstheme="majorHAnsi"/>
+          <w:sz w:val="24"/>
+          <w:szCs w:val="24"/>
+          <w:lang w:val="ro-RO"/>
+        </w:rPr>
+        <w:t xml:space="preserve"> asigura stocarea programului, a datelor si realizeaza prelucrarea automata a acestora pe baza interpretarii programului dat.</w:t>
+      </w:r>
+    </w:p>
+    <w:p>
+      <w:pPr>
+        <w:jc w:val="both"/>
+        <w:rPr>
+          <w:rFonts w:asciiTheme="majorHAnsi" w:hAnsiTheme="majorHAnsi" w:cstheme="majorHAnsi"/>
+          <w:sz w:val="24"/>
+          <w:szCs w:val="24"/>
+          <w:lang w:val="ro-RO"/>
+        </w:rPr>
+      </w:pPr>
+      <w:r>
+        <w:rPr>
+          <w:rFonts w:asciiTheme="majorHAnsi" w:hAnsiTheme="majorHAnsi" w:cstheme="majorHAnsi"/>
+          <w:sz w:val="24"/>
+          <w:szCs w:val="24"/>
+          <w:lang w:val="ro-RO"/>
+        </w:rPr>
+        <w:lastRenderedPageBreak/>
+        <w:t xml:space="preserve">Structura sistemului de calcul in </w:t>
+      </w:r>
+      <w:r>
+        <w:rPr>
+          <w:rFonts w:asciiTheme="majorHAnsi" w:hAnsiTheme="majorHAnsi" w:cstheme="majorHAnsi"/>
+          <w:i/>
+          <w:sz w:val="24"/>
+          <w:szCs w:val="24"/>
+          <w:lang w:val="ro-RO"/>
+        </w:rPr>
+        <w:t xml:space="preserve">zonele de intrare si iesire </w:t>
+      </w:r>
+      <w:r>
+        <w:rPr>
+          <w:rFonts w:asciiTheme="majorHAnsi" w:hAnsiTheme="majorHAnsi" w:cstheme="majorHAnsi"/>
+          <w:sz w:val="24"/>
+          <w:szCs w:val="24"/>
+          <w:lang w:val="ro-RO"/>
+        </w:rPr>
+        <w:t>presupuna existenta urmatoarelor componente: subsistemul de intrare, subsistemul de iesire, echipamentele periferice de intrare si echipamentele periferice de iesire.</w:t>
+      </w:r>
+    </w:p>
+    <w:p>
+      <w:pPr>
+        <w:jc w:val="both"/>
+        <w:rPr>
+          <w:rFonts w:asciiTheme="majorHAnsi" w:hAnsiTheme="majorHAnsi" w:cstheme="majorHAnsi"/>
+          <w:sz w:val="24"/>
+          <w:szCs w:val="24"/>
+          <w:lang w:val="ro-RO"/>
+        </w:rPr>
+      </w:pPr>
+    </w:p>
+    <w:p>
+      <w:pPr>
+        <w:jc w:val="both"/>
+        <w:rPr>
+          <w:rFonts w:asciiTheme="majorHAnsi" w:hAnsiTheme="majorHAnsi" w:cstheme="majorHAnsi"/>
+          <w:sz w:val="24"/>
+          <w:szCs w:val="24"/>
+          <w:lang w:val="ro-RO"/>
+        </w:rPr>
+      </w:pPr>
+      <w:r>
+        <w:rPr>
+          <w:rFonts w:asciiTheme="majorHAnsi" w:hAnsiTheme="majorHAnsi" w:cstheme="majorHAnsi"/>
+          <w:sz w:val="24"/>
+          <w:szCs w:val="24"/>
+          <w:u w:val="single"/>
+          <w:lang w:val="ro-RO"/>
+        </w:rPr>
+        <w:t>Unitatile functionale</w:t>
+      </w:r>
+      <w:r>
+        <w:rPr>
+          <w:rFonts w:asciiTheme="majorHAnsi" w:hAnsiTheme="majorHAnsi" w:cstheme="majorHAnsi"/>
+          <w:sz w:val="24"/>
+          <w:szCs w:val="24"/>
+          <w:lang w:val="ro-RO"/>
+        </w:rPr>
+        <w:t xml:space="preserve"> din cadrul </w:t>
+      </w:r>
+      <w:r>
+        <w:rPr>
+          <w:rFonts w:asciiTheme="majorHAnsi" w:hAnsiTheme="majorHAnsi" w:cstheme="majorHAnsi"/>
+          <w:i/>
+          <w:sz w:val="24"/>
+          <w:szCs w:val="24"/>
+          <w:lang w:val="ro-RO"/>
+        </w:rPr>
+        <w:t>unitatii centrale</w:t>
+      </w:r>
+      <w:r>
+        <w:rPr>
+          <w:rFonts w:asciiTheme="majorHAnsi" w:hAnsiTheme="majorHAnsi" w:cstheme="majorHAnsi"/>
+          <w:sz w:val="24"/>
+          <w:szCs w:val="24"/>
+          <w:lang w:val="ro-RO"/>
+        </w:rPr>
+        <w:t xml:space="preserve"> sunt: unitatea de memorie, unitatea de executie si unitatea de comanda.</w:t>
+      </w:r>
+    </w:p>
+    <w:p>
+      <w:pPr>
+        <w:jc w:val="both"/>
+        <w:rPr>
+          <w:rFonts w:asciiTheme="majorHAnsi" w:hAnsiTheme="majorHAnsi" w:cstheme="majorHAnsi"/>
+          <w:sz w:val="24"/>
+          <w:szCs w:val="24"/>
+          <w:u w:val="single"/>
+          <w:lang w:val="ro-RO"/>
+        </w:rPr>
+      </w:pPr>
+      <w:r>
+        <w:rPr>
+          <w:rFonts w:asciiTheme="majorHAnsi" w:hAnsiTheme="majorHAnsi" w:cstheme="majorHAnsi"/>
+          <w:sz w:val="24"/>
+          <w:szCs w:val="24"/>
+          <w:u w:val="single"/>
+          <w:lang w:val="ro-RO"/>
+        </w:rPr>
+        <w:t>Unitatea de memorie:</w:t>
+      </w:r>
+    </w:p>
+    <w:p>
+      <w:pPr>
+        <w:pStyle w:val="ListParagraph"/>
+        <w:numPr>
+          <w:ilvl w:val="0"/>
+          <w:numId w:val="2"/>
+        </w:numPr>
+        <w:jc w:val="both"/>
+        <w:rPr>
+          <w:rFonts w:asciiTheme="majorHAnsi" w:hAnsiTheme="majorHAnsi" w:cstheme="majorHAnsi"/>
+          <w:sz w:val="24"/>
+          <w:szCs w:val="24"/>
+          <w:lang w:val="ro-RO"/>
+        </w:rPr>
+      </w:pPr>
+      <w:r>
+        <w:rPr>
+          <w:rFonts w:asciiTheme="majorHAnsi" w:hAnsiTheme="majorHAnsi" w:cstheme="majorHAnsi"/>
+          <w:sz w:val="24"/>
+          <w:szCs w:val="24"/>
+          <w:lang w:val="ro-RO"/>
+        </w:rPr>
+        <w:t>are functia de stocare a datelor initiale, a programului, a rezultatelor intermediare si finale</w:t>
+      </w:r>
+    </w:p>
+    <w:p>
+      <w:pPr>
+        <w:pStyle w:val="ListParagraph"/>
+        <w:numPr>
+          <w:ilvl w:val="0"/>
+          <w:numId w:val="2"/>
+        </w:numPr>
+        <w:jc w:val="both"/>
+        <w:rPr>
+          <w:rFonts w:asciiTheme="majorHAnsi" w:hAnsiTheme="majorHAnsi" w:cstheme="majorHAnsi"/>
+          <w:sz w:val="24"/>
+          <w:szCs w:val="24"/>
+          <w:lang w:val="ro-RO"/>
+        </w:rPr>
+      </w:pPr>
+      <w:r>
+        <w:rPr>
+          <w:rFonts w:asciiTheme="majorHAnsi" w:hAnsiTheme="majorHAnsi" w:cstheme="majorHAnsi"/>
+          <w:sz w:val="24"/>
+          <w:szCs w:val="24"/>
+          <w:lang w:val="ro-RO"/>
+        </w:rPr>
+        <w:t>in sistemele moderne ea poate opera autonom, atat cu sistemele de intrare/iesire, cat si cu procesorul (ansamblul unitate comanda – unitate de executie)</w:t>
+      </w:r>
+    </w:p>
+    <w:p>
+      <w:pPr>
+        <w:pStyle w:val="ListParagraph"/>
+        <w:numPr>
+          <w:ilvl w:val="0"/>
+          <w:numId w:val="2"/>
+        </w:numPr>
+        <w:jc w:val="both"/>
+        <w:rPr>
+          <w:rFonts w:asciiTheme="majorHAnsi" w:hAnsiTheme="majorHAnsi" w:cstheme="majorHAnsi"/>
+          <w:sz w:val="24"/>
+          <w:szCs w:val="24"/>
+          <w:lang w:val="ro-RO"/>
+        </w:rPr>
+      </w:pPr>
+      <w:r>
+        <w:rPr>
+          <w:rFonts w:asciiTheme="majorHAnsi" w:hAnsiTheme="majorHAnsi" w:cstheme="majorHAnsi"/>
+          <w:sz w:val="24"/>
+          <w:szCs w:val="24"/>
+          <w:lang w:val="ro-RO"/>
+        </w:rPr>
+        <w:t>are o organizare liniara, constand in celule de stocare a informatiei, al caror continut poate fi manipulat prin specificarea adresei celulei date.</w:t>
+      </w:r>
+    </w:p>
+    <w:p>
+      <w:pPr>
+        <w:pStyle w:val="ListParagraph"/>
+        <w:numPr>
+          <w:ilvl w:val="0"/>
+          <w:numId w:val="2"/>
+        </w:numPr>
+        <w:jc w:val="both"/>
+        <w:rPr>
+          <w:rFonts w:asciiTheme="majorHAnsi" w:hAnsiTheme="majorHAnsi" w:cstheme="majorHAnsi"/>
+          <w:sz w:val="24"/>
+          <w:szCs w:val="24"/>
+          <w:lang w:val="ro-RO"/>
+        </w:rPr>
+      </w:pPr>
+      <w:r>
+        <w:rPr>
+          <w:rFonts w:asciiTheme="majorHAnsi" w:hAnsiTheme="majorHAnsi" w:cstheme="majorHAnsi"/>
+          <w:sz w:val="24"/>
+          <w:szCs w:val="24"/>
+          <w:lang w:val="ro-RO"/>
+        </w:rPr>
+        <w:t>adresa ia valori cuprinse intre 0 si 2^m – 1, unde m este numarul de ranguri binare ale registrului de adrese</w:t>
+      </w:r>
+    </w:p>
+    <w:p>
+      <w:pPr>
+        <w:pStyle w:val="ListParagraph"/>
+        <w:ind w:left="0"/>
+        <w:jc w:val="both"/>
+        <w:rPr>
+          <w:rFonts w:asciiTheme="majorHAnsi" w:hAnsiTheme="majorHAnsi" w:cstheme="majorHAnsi"/>
+          <w:sz w:val="24"/>
+          <w:szCs w:val="24"/>
+          <w:lang w:val="ro-RO"/>
+        </w:rPr>
+      </w:pPr>
+      <w:r>
+        <w:rPr>
+          <w:rFonts w:asciiTheme="majorHAnsi" w:hAnsiTheme="majorHAnsi" w:cstheme="majorHAnsi"/>
+          <w:sz w:val="24"/>
+          <w:szCs w:val="24"/>
+          <w:u w:val="single"/>
+          <w:lang w:val="ro-RO"/>
+        </w:rPr>
+        <w:t>Unitatea de executie</w:t>
+      </w:r>
+      <w:r>
+        <w:rPr>
+          <w:rFonts w:asciiTheme="majorHAnsi" w:hAnsiTheme="majorHAnsi" w:cstheme="majorHAnsi"/>
+          <w:sz w:val="24"/>
+          <w:szCs w:val="24"/>
+          <w:lang w:val="ro-RO"/>
+        </w:rPr>
+        <w:t>:</w:t>
+      </w:r>
+    </w:p>
+    <w:p>
+      <w:pPr>
+        <w:pStyle w:val="ListParagraph"/>
+        <w:numPr>
+          <w:ilvl w:val="0"/>
+          <w:numId w:val="3"/>
+        </w:numPr>
+        <w:jc w:val="both"/>
+        <w:rPr>
+          <w:rFonts w:asciiTheme="majorHAnsi" w:hAnsiTheme="majorHAnsi" w:cstheme="majorHAnsi"/>
+          <w:sz w:val="24"/>
+          <w:szCs w:val="24"/>
+          <w:lang w:val="ro-RO"/>
+        </w:rPr>
+      </w:pPr>
+      <w:r>
+        <w:rPr>
+          <w:rFonts w:asciiTheme="majorHAnsi" w:hAnsiTheme="majorHAnsi" w:cstheme="majorHAnsi"/>
+          <w:sz w:val="24"/>
+          <w:szCs w:val="24"/>
+          <w:lang w:val="ro-RO"/>
+        </w:rPr>
+        <w:t>asigura, sub controlul unitatii de comanda, o succesiune de operatii aritmetice si logice asupra datelor preluate din unitatea</w:t>
+      </w:r>
+      <w:r>
+        <w:rPr>
+          <w:rFonts w:asciiTheme="majorHAnsi" w:hAnsiTheme="majorHAnsi" w:cstheme="majorHAnsi"/>
+          <w:sz w:val="24"/>
+          <w:szCs w:val="24"/>
+          <w:lang w:val="ro-RO"/>
+        </w:rPr>
+        <w:t xml:space="preserve"> de memorie sau din memoria locala-proprie (implementata sub forma unor registre generale –RG-), rezultatele fiind returnate in unitatea de memorie sau in registrele generale</w:t>
+      </w:r>
+    </w:p>
+    <w:p>
+      <w:pPr>
+        <w:pStyle w:val="ListParagraph"/>
+        <w:numPr>
+          <w:ilvl w:val="0"/>
+          <w:numId w:val="3"/>
+        </w:numPr>
+        <w:jc w:val="both"/>
+        <w:rPr>
+          <w:rFonts w:asciiTheme="majorHAnsi" w:hAnsiTheme="majorHAnsi" w:cstheme="majorHAnsi"/>
+          <w:sz w:val="24"/>
+          <w:szCs w:val="24"/>
+          <w:lang w:val="ro-RO"/>
+        </w:rPr>
+      </w:pPr>
+      <w:r>
+        <w:rPr>
+          <w:rFonts w:asciiTheme="majorHAnsi" w:hAnsiTheme="majorHAnsi" w:cstheme="majorHAnsi"/>
+          <w:sz w:val="24"/>
+          <w:szCs w:val="24"/>
+          <w:lang w:val="ro-RO"/>
+        </w:rPr>
+        <w:t>dupa fiecare operatie, unitatea de executie actualizeaza starea unor indicatori de conditii, care reflecta caracteristicile rezultatului curent</w:t>
+      </w:r>
+    </w:p>
+    <w:p>
+      <w:pPr>
+        <w:pStyle w:val="ListParagraph"/>
+        <w:ind w:left="0"/>
+        <w:jc w:val="both"/>
+        <w:rPr>
+          <w:rFonts w:asciiTheme="majorHAnsi" w:hAnsiTheme="majorHAnsi" w:cstheme="majorHAnsi"/>
+          <w:sz w:val="24"/>
+          <w:szCs w:val="24"/>
+          <w:lang w:val="ro-RO"/>
+        </w:rPr>
+      </w:pPr>
+      <w:r>
+        <w:rPr>
+          <w:rFonts w:asciiTheme="majorHAnsi" w:hAnsiTheme="majorHAnsi" w:cstheme="majorHAnsi"/>
+          <w:sz w:val="24"/>
+          <w:szCs w:val="24"/>
+          <w:u w:val="single"/>
+          <w:lang w:val="ro-RO"/>
+        </w:rPr>
+        <w:t>Unitatea de comanda</w:t>
+      </w:r>
+      <w:r>
+        <w:rPr>
+          <w:rFonts w:asciiTheme="majorHAnsi" w:hAnsiTheme="majorHAnsi" w:cstheme="majorHAnsi"/>
+          <w:sz w:val="24"/>
+          <w:szCs w:val="24"/>
+          <w:lang w:val="ro-RO"/>
+        </w:rPr>
+        <w:t>:</w:t>
+      </w:r>
+    </w:p>
+    <w:p>
+      <w:pPr>
+        <w:pStyle w:val="ListParagraph"/>
+        <w:numPr>
+          <w:ilvl w:val="0"/>
+          <w:numId w:val="4"/>
+        </w:numPr>
+        <w:jc w:val="both"/>
+        <w:rPr>
+          <w:rFonts w:asciiTheme="majorHAnsi" w:hAnsiTheme="majorHAnsi" w:cstheme="majorHAnsi"/>
+          <w:sz w:val="24"/>
+          <w:szCs w:val="24"/>
+          <w:lang w:val="ro-RO"/>
+        </w:rPr>
+      </w:pPr>
+      <w:r>
+        <w:rPr>
+          <w:rFonts w:asciiTheme="majorHAnsi" w:hAnsiTheme="majorHAnsi" w:cstheme="majorHAnsi"/>
+          <w:sz w:val="24"/>
+          <w:szCs w:val="24"/>
+          <w:lang w:val="ro-RO"/>
+        </w:rPr>
+        <w:t>prelucreaza fluxul de instructiuni, care constituie programul</w:t>
+      </w:r>
+    </w:p>
+    <w:p>
+      <w:pPr>
+        <w:pStyle w:val="ListParagraph"/>
+        <w:numPr>
+          <w:ilvl w:val="0"/>
+          <w:numId w:val="4"/>
+        </w:numPr>
+        <w:jc w:val="both"/>
+        <w:rPr>
+          <w:rFonts w:asciiTheme="majorHAnsi" w:hAnsiTheme="majorHAnsi" w:cstheme="majorHAnsi"/>
+          <w:sz w:val="24"/>
+          <w:szCs w:val="24"/>
+          <w:lang w:val="ro-RO"/>
+        </w:rPr>
+      </w:pPr>
+      <w:r>
+        <w:rPr>
+          <w:rFonts w:asciiTheme="majorHAnsi" w:hAnsiTheme="majorHAnsi" w:cstheme="majorHAnsi"/>
+          <w:sz w:val="24"/>
+          <w:szCs w:val="24"/>
+          <w:lang w:val="ro-RO"/>
+        </w:rPr>
+        <w:t>furnizeaza semnale de comanda pentru celelalte unitati, coordonand functionarea lor in conformitate cu cerintele programului</w:t>
+      </w:r>
+    </w:p>
+    <w:p>
+      <w:pPr>
+        <w:jc w:val="both"/>
+        <w:rPr>
+          <w:rFonts w:asciiTheme="majorHAnsi" w:hAnsiTheme="majorHAnsi" w:cstheme="majorHAnsi"/>
+          <w:sz w:val="24"/>
+          <w:szCs w:val="24"/>
+          <w:lang w:val="ro-RO"/>
+        </w:rPr>
+      </w:pPr>
+    </w:p>
+    <w:p>
+      <w:pPr>
+        <w:jc w:val="both"/>
+        <w:rPr>
+          <w:rFonts w:asciiTheme="majorHAnsi" w:hAnsiTheme="majorHAnsi" w:cstheme="majorHAnsi"/>
+          <w:sz w:val="24"/>
+          <w:szCs w:val="24"/>
+          <w:u w:val="single"/>
+          <w:lang w:val="ro-RO"/>
+        </w:rPr>
+      </w:pPr>
+      <w:r>
+        <w:rPr>
+          <w:rFonts w:asciiTheme="majorHAnsi" w:hAnsiTheme="majorHAnsi" w:cstheme="majorHAnsi"/>
+          <w:sz w:val="24"/>
+          <w:szCs w:val="24"/>
+          <w:u w:val="single"/>
+          <w:lang w:val="ro-RO"/>
+        </w:rPr>
+        <w:t>La nivel PMS (</w:t>
+      </w:r>
+      <w:r>
+        <w:rPr>
+          <w:rFonts w:asciiTheme="majorHAnsi" w:hAnsiTheme="majorHAnsi" w:cstheme="majorHAnsi"/>
+          <w:i/>
+          <w:sz w:val="24"/>
+          <w:szCs w:val="24"/>
+          <w:u w:val="single"/>
+          <w:lang w:val="ro-RO"/>
+        </w:rPr>
+        <w:t>notatii</w:t>
+      </w:r>
+      <w:r>
+        <w:rPr>
+          <w:rFonts w:asciiTheme="majorHAnsi" w:hAnsiTheme="majorHAnsi" w:cstheme="majorHAnsi"/>
+          <w:sz w:val="24"/>
+          <w:szCs w:val="24"/>
+          <w:u w:val="single"/>
+          <w:lang w:val="ro-RO"/>
+        </w:rPr>
+        <w:t>):</w:t>
+      </w:r>
+    </w:p>
+    <w:p>
+      <w:pPr>
+        <w:pStyle w:val="ListParagraph"/>
+        <w:numPr>
+          <w:ilvl w:val="0"/>
+          <w:numId w:val="5"/>
+        </w:numPr>
+        <w:jc w:val="both"/>
+        <w:rPr>
+          <w:rFonts w:asciiTheme="majorHAnsi" w:hAnsiTheme="majorHAnsi" w:cstheme="majorHAnsi"/>
+          <w:sz w:val="24"/>
+          <w:szCs w:val="24"/>
+          <w:lang w:val="ro-RO"/>
+        </w:rPr>
+      </w:pPr>
+      <w:r>
+        <w:rPr>
+          <w:rFonts w:asciiTheme="majorHAnsi" w:hAnsiTheme="majorHAnsi" w:cstheme="majorHAnsi"/>
+          <w:sz w:val="24"/>
+          <w:szCs w:val="24"/>
+          <w:lang w:val="ro-RO"/>
+        </w:rPr>
+        <w:t>P – procesorul</w:t>
+      </w:r>
+    </w:p>
+    <w:p>
+      <w:pPr>
+        <w:pStyle w:val="ListParagraph"/>
+        <w:numPr>
+          <w:ilvl w:val="0"/>
+          <w:numId w:val="5"/>
+        </w:numPr>
+        <w:jc w:val="both"/>
+        <w:rPr>
+          <w:rFonts w:asciiTheme="majorHAnsi" w:hAnsiTheme="majorHAnsi" w:cstheme="majorHAnsi"/>
+          <w:sz w:val="24"/>
+          <w:szCs w:val="24"/>
+          <w:lang w:val="ro-RO"/>
+        </w:rPr>
+      </w:pPr>
+      <w:r>
+        <w:rPr>
+          <w:rFonts w:asciiTheme="majorHAnsi" w:hAnsiTheme="majorHAnsi" w:cstheme="majorHAnsi"/>
+          <w:sz w:val="24"/>
+          <w:szCs w:val="24"/>
+          <w:lang w:val="ro-RO"/>
+        </w:rPr>
+        <w:t>M – memoria</w:t>
+      </w:r>
+    </w:p>
+    <w:p>
+      <w:pPr>
+        <w:pStyle w:val="ListParagraph"/>
+        <w:numPr>
+          <w:ilvl w:val="0"/>
+          <w:numId w:val="5"/>
+        </w:numPr>
+        <w:jc w:val="both"/>
+        <w:rPr>
+          <w:rFonts w:asciiTheme="majorHAnsi" w:hAnsiTheme="majorHAnsi" w:cstheme="majorHAnsi"/>
+          <w:sz w:val="24"/>
+          <w:szCs w:val="24"/>
+          <w:lang w:val="ro-RO"/>
+        </w:rPr>
+      </w:pPr>
+      <w:r>
+        <w:rPr>
+          <w:rFonts w:asciiTheme="majorHAnsi" w:hAnsiTheme="majorHAnsi" w:cstheme="majorHAnsi"/>
+          <w:sz w:val="24"/>
+          <w:szCs w:val="24"/>
+          <w:lang w:val="ro-RO"/>
+        </w:rPr>
+        <w:t>S – comutatorul</w:t>
+      </w:r>
+    </w:p>
+    <w:p>
+      <w:pPr>
+        <w:pStyle w:val="ListParagraph"/>
+        <w:numPr>
+          <w:ilvl w:val="0"/>
+          <w:numId w:val="5"/>
+        </w:numPr>
+        <w:jc w:val="both"/>
+        <w:rPr>
+          <w:rFonts w:asciiTheme="majorHAnsi" w:hAnsiTheme="majorHAnsi" w:cstheme="majorHAnsi"/>
+          <w:sz w:val="24"/>
+          <w:szCs w:val="24"/>
+          <w:lang w:val="ro-RO"/>
+        </w:rPr>
+      </w:pPr>
+      <w:r>
+        <w:rPr>
+          <w:rFonts w:asciiTheme="majorHAnsi" w:hAnsiTheme="majorHAnsi" w:cstheme="majorHAnsi"/>
+          <w:sz w:val="24"/>
+          <w:szCs w:val="24"/>
+          <w:lang w:val="ro-RO"/>
+        </w:rPr>
+        <w:t>D – operatorul asupra datelor</w:t>
+      </w:r>
+    </w:p>
+    <w:p>
+      <w:pPr>
+        <w:pStyle w:val="ListParagraph"/>
+        <w:numPr>
+          <w:ilvl w:val="0"/>
+          <w:numId w:val="5"/>
+        </w:numPr>
+        <w:jc w:val="both"/>
+        <w:rPr>
+          <w:rFonts w:asciiTheme="majorHAnsi" w:hAnsiTheme="majorHAnsi" w:cstheme="majorHAnsi"/>
+          <w:sz w:val="24"/>
+          <w:szCs w:val="24"/>
+          <w:lang w:val="ro-RO"/>
+        </w:rPr>
+      </w:pPr>
+      <w:r>
+        <w:rPr>
+          <w:rFonts w:asciiTheme="majorHAnsi" w:hAnsiTheme="majorHAnsi" w:cstheme="majorHAnsi"/>
+          <w:sz w:val="24"/>
+          <w:szCs w:val="24"/>
+          <w:lang w:val="ro-RO"/>
+        </w:rPr>
+        <w:t>K – operatorul de comanda</w:t>
+      </w:r>
+    </w:p>
+    <w:p>
+      <w:pPr>
+        <w:pStyle w:val="ListParagraph"/>
+        <w:numPr>
+          <w:ilvl w:val="0"/>
+          <w:numId w:val="5"/>
+        </w:numPr>
+        <w:jc w:val="both"/>
+        <w:rPr>
+          <w:rFonts w:asciiTheme="majorHAnsi" w:hAnsiTheme="majorHAnsi" w:cstheme="majorHAnsi"/>
+          <w:sz w:val="24"/>
+          <w:szCs w:val="24"/>
+          <w:lang w:val="ro-RO"/>
+        </w:rPr>
+      </w:pPr>
+      <w:r>
+        <w:rPr>
+          <w:rFonts w:asciiTheme="majorHAnsi" w:hAnsiTheme="majorHAnsi" w:cstheme="majorHAnsi"/>
+          <w:sz w:val="24"/>
+          <w:szCs w:val="24"/>
+          <w:lang w:val="ro-RO"/>
+        </w:rPr>
+        <w:t>L – legatura</w:t>
+      </w:r>
+    </w:p>
+    <w:p>
+      <w:pPr>
+        <w:pStyle w:val="ListParagraph"/>
+        <w:numPr>
+          <w:ilvl w:val="0"/>
+          <w:numId w:val="5"/>
+        </w:numPr>
+        <w:jc w:val="both"/>
+        <w:rPr>
+          <w:rFonts w:asciiTheme="majorHAnsi" w:hAnsiTheme="majorHAnsi" w:cstheme="majorHAnsi"/>
+          <w:sz w:val="24"/>
+          <w:szCs w:val="24"/>
+          <w:lang w:val="ro-RO"/>
+        </w:rPr>
+      </w:pPr>
+      <w:r>
+        <w:rPr>
+          <w:rFonts w:asciiTheme="majorHAnsi" w:hAnsiTheme="majorHAnsi" w:cstheme="majorHAnsi"/>
+          <w:sz w:val="24"/>
+          <w:szCs w:val="24"/>
+          <w:lang w:val="ro-RO"/>
+        </w:rPr>
+        <w:t>T – terminalul / traductorul</w:t>
+      </w:r>
+    </w:p>
+    <w:p>
+      <w:pPr>
+        <w:pStyle w:val="ListParagraph"/>
+        <w:jc w:val="both"/>
+        <w:rPr>
+          <w:rFonts w:asciiTheme="majorHAnsi" w:hAnsiTheme="majorHAnsi" w:cstheme="majorHAnsi"/>
+          <w:sz w:val="24"/>
+          <w:szCs w:val="24"/>
+          <w:lang w:val="ro-RO"/>
+        </w:rPr>
+      </w:pPr>
+    </w:p>
+    <w:p>
+      <w:pPr>
+        <w:pStyle w:val="ListParagraph"/>
+        <w:jc w:val="both"/>
+        <w:rPr>
+          <w:rFonts w:asciiTheme="majorHAnsi" w:hAnsiTheme="majorHAnsi" w:cstheme="majorHAnsi"/>
+          <w:sz w:val="24"/>
+          <w:szCs w:val="24"/>
+          <w:lang w:val="ro-RO"/>
+        </w:rPr>
+      </w:pPr>
+    </w:p>
+    <w:p>
+      <w:pPr>
+        <w:pStyle w:val="ListParagraph"/>
+        <w:jc w:val="center"/>
+        <w:rPr>
+          <w:rFonts w:asciiTheme="majorHAnsi" w:hAnsiTheme="majorHAnsi" w:cstheme="majorHAnsi"/>
+          <w:i/>
+          <w:sz w:val="24"/>
+          <w:szCs w:val="24"/>
+          <w:lang w:val="ro-RO"/>
+        </w:rPr>
+      </w:pPr>
+      <w:r>
+        <w:rPr>
+          <w:rFonts w:asciiTheme="majorHAnsi" w:hAnsiTheme="majorHAnsi" w:cstheme="majorHAnsi"/>
+          <w:i/>
+          <w:sz w:val="24"/>
+          <w:szCs w:val="24"/>
+          <w:lang w:val="ro-RO"/>
+        </w:rPr>
+        <w:lastRenderedPageBreak/>
+        <w:t>Reprezentari la nivel PMS</w:t>
+      </w:r>
+    </w:p>
+    <w:p>
+      <w:pPr>
+        <w:pStyle w:val="ListParagraph"/>
+        <w:jc w:val="both"/>
+        <w:rPr>
+          <w:rFonts w:asciiTheme="majorHAnsi" w:hAnsiTheme="majorHAnsi" w:cstheme="majorHAnsi"/>
+          <w:sz w:val="24"/>
+          <w:szCs w:val="24"/>
+          <w:lang w:val="ro-RO"/>
+        </w:rPr>
+      </w:pPr>
+    </w:p>
+    <w:p>
+      <w:pPr>
+        <w:pStyle w:val="ListParagraph"/>
+        <w:jc w:val="both"/>
+        <w:rPr>
+          <w:rFonts w:asciiTheme="majorHAnsi" w:hAnsiTheme="majorHAnsi" w:cstheme="majorHAnsi"/>
+          <w:sz w:val="24"/>
+          <w:szCs w:val="24"/>
+          <w:lang w:val="ro-RO"/>
+        </w:rPr>
+      </w:pPr>
+      <w:r>
+        <w:rPr>
+          <w:rFonts w:asciiTheme="majorHAnsi" w:hAnsiTheme="majorHAnsi" w:cstheme="majorHAnsi"/>
+          <w:sz w:val="24"/>
+          <w:szCs w:val="24"/>
+          <w:lang w:val="ro-RO"/>
+        </w:rPr>
+        <w:t>1. Sistem de calcul in care terminalele (echipamentele de iesire/intrare) transfera datele cu memoria prin intermediul procesorului.</w:t>
+      </w:r>
+    </w:p>
+    <w:p>
+      <w:pPr>
+        <w:pStyle w:val="ListParagraph"/>
+        <w:jc w:val="both"/>
+        <w:rPr>
+          <w:rFonts w:asciiTheme="majorHAnsi" w:hAnsiTheme="majorHAnsi" w:cstheme="majorHAnsi"/>
+          <w:sz w:val="24"/>
+          <w:szCs w:val="24"/>
+          <w:lang w:val="ro-RO"/>
+        </w:rPr>
+      </w:pPr>
+    </w:p>
+    <w:p>
+      <w:pPr>
+        <w:pStyle w:val="ListParagraph"/>
+        <w:jc w:val="both"/>
+        <w:rPr>
+          <w:rFonts w:asciiTheme="majorHAnsi" w:hAnsiTheme="majorHAnsi" w:cstheme="majorHAnsi"/>
+          <w:sz w:val="24"/>
+          <w:szCs w:val="24"/>
+          <w:lang w:val="ro-RO"/>
+        </w:rPr>
+      </w:pPr>
+      <w:r>
+        <w:rPr>
+          <w:rFonts w:asciiTheme="majorHAnsi" w:hAnsiTheme="majorHAnsi" w:cstheme="majorHAnsi"/>
+          <w:noProof/>
+          <w:sz w:val="24"/>
+          <w:szCs w:val="24"/>
+        </w:rPr>
+        <w:drawing>
+          <wp:inline distT="0" distB="0" distL="0" distR="0" wp14:anchorId="6193CEA9" wp14:editId="7E6C0D7F">
+            <wp:extent cx="4953000" cy="1476375"/>
+            <wp:effectExtent l="0" t="0" r="0" b="9525"/>
+            <wp:docPr id="2" name="Picture 2"/>
+            <wp:cNvGraphicFramePr>
+              <a:graphicFrameLocks xmlns:a="http://schemas.openxmlformats.org/drawingml/2006/main" noChangeAspect="1"/>
+            </wp:cNvGraphicFramePr>
+            <a:graphic xmlns:a="http://schemas.openxmlformats.org/drawingml/2006/main">
+              <a:graphicData uri="http://schemas.openxmlformats.org/drawingml/2006/picture">
+                <pic:pic xmlns:pic="http://schemas.openxmlformats.org/drawingml/2006/picture">
+                  <pic:nvPicPr>
+                    <pic:cNvPr id="2" name="chrome-capture.jpg"/>
+                    <pic:cNvPicPr/>
+                  </pic:nvPicPr>
+                  <pic:blipFill>
+                    <a:blip r:embed="rId5">
+                      <a:extLst>
+                        <a:ext uri="{28A0092B-C50C-407E-A947-70E740481C1C}">
+                          <a14:useLocalDpi xmlns:a14="http://schemas.microsoft.com/office/drawing/2010/main" val="0"/>
+                        </a:ext>
+                      </a:extLst>
+                    </a:blip>
+                    <a:stretch>
+                      <a:fillRect/>
+                    </a:stretch>
+                  </pic:blipFill>
+                  <pic:spPr>
+                    <a:xfrm>
+                      <a:off x="0" y="0"/>
+                      <a:ext cx="4953000" cy="1476375"/>
+                    </a:xfrm>
+                    <a:prstGeom prst="rect">
+                      <a:avLst/>
+                    </a:prstGeom>
+                  </pic:spPr>
+                </pic:pic>
+              </a:graphicData>
+            </a:graphic>
+          </wp:inline>
+        </w:drawing>
+      </w:r>
+    </w:p>
+    <w:p>
+      <w:pPr>
+        <w:pStyle w:val="ListParagraph"/>
+        <w:jc w:val="both"/>
+        <w:rPr>
+          <w:rFonts w:asciiTheme="majorHAnsi" w:hAnsiTheme="majorHAnsi" w:cstheme="majorHAnsi"/>
+          <w:sz w:val="24"/>
+          <w:szCs w:val="24"/>
+          <w:lang w:val="ro-RO"/>
+        </w:rPr>
+      </w:pPr>
+    </w:p>
+    <w:p>
+      <w:pPr>
+        <w:pStyle w:val="ListParagraph"/>
+        <w:jc w:val="both"/>
+        <w:rPr>
+          <w:rFonts w:asciiTheme="majorHAnsi" w:hAnsiTheme="majorHAnsi" w:cstheme="majorHAnsi"/>
+          <w:sz w:val="24"/>
+          <w:szCs w:val="24"/>
+          <w:lang w:val="ro-RO"/>
+        </w:rPr>
+      </w:pPr>
+    </w:p>
+    <w:p>
+      <w:pPr>
+        <w:pStyle w:val="ListParagraph"/>
+        <w:jc w:val="both"/>
+        <w:rPr>
+          <w:rFonts w:asciiTheme="majorHAnsi" w:hAnsiTheme="majorHAnsi" w:cstheme="majorHAnsi"/>
+          <w:sz w:val="24"/>
+          <w:szCs w:val="24"/>
+          <w:lang w:val="ro-RO"/>
+        </w:rPr>
+      </w:pPr>
+    </w:p>
+    <w:p>
+      <w:pPr>
+        <w:pStyle w:val="ListParagraph"/>
+        <w:jc w:val="both"/>
+        <w:rPr>
+          <w:rFonts w:asciiTheme="majorHAnsi" w:hAnsiTheme="majorHAnsi" w:cstheme="majorHAnsi"/>
+          <w:sz w:val="24"/>
+          <w:szCs w:val="24"/>
+          <w:lang w:val="ro-RO"/>
+        </w:rPr>
+      </w:pPr>
+    </w:p>
+    <w:p>
+      <w:pPr>
+        <w:pStyle w:val="ListParagraph"/>
+        <w:jc w:val="both"/>
+        <w:rPr>
+          <w:rFonts w:asciiTheme="majorHAnsi" w:hAnsiTheme="majorHAnsi" w:cstheme="majorHAnsi"/>
+          <w:sz w:val="24"/>
+          <w:szCs w:val="24"/>
+          <w:lang w:val="ro-RO"/>
+        </w:rPr>
+      </w:pPr>
+    </w:p>
+    <w:p>
+      <w:pPr>
+        <w:pStyle w:val="ListParagraph"/>
+        <w:jc w:val="both"/>
+        <w:rPr>
+          <w:rFonts w:asciiTheme="majorHAnsi" w:hAnsiTheme="majorHAnsi" w:cstheme="majorHAnsi"/>
+          <w:sz w:val="24"/>
+          <w:szCs w:val="24"/>
+          <w:lang w:val="ro-RO"/>
+        </w:rPr>
+      </w:pPr>
+      <w:r>
+        <w:rPr>
+          <w:rFonts w:asciiTheme="majorHAnsi" w:hAnsiTheme="majorHAnsi" w:cstheme="majorHAnsi"/>
+          <w:sz w:val="24"/>
+          <w:szCs w:val="24"/>
+          <w:lang w:val="ro-RO"/>
+        </w:rPr>
+        <w:t>2. Sistem de calcul in care unele terminale (echipamentele de intrare/iesire) transfera date cu memoria direct (T1) sau prin intermediul procesorului (T2, T3).</w:t>
+      </w:r>
+    </w:p>
+    <w:p>
+      <w:pPr>
+        <w:pStyle w:val="ListParagraph"/>
+        <w:jc w:val="both"/>
+        <w:rPr>
+          <w:rFonts w:asciiTheme="majorHAnsi" w:hAnsiTheme="majorHAnsi" w:cstheme="majorHAnsi"/>
+          <w:sz w:val="24"/>
+          <w:szCs w:val="24"/>
+          <w:lang w:val="ro-RO"/>
+        </w:rPr>
+      </w:pPr>
+      <w:r>
+        <w:rPr>
+          <w:rFonts w:asciiTheme="majorHAnsi" w:hAnsiTheme="majorHAnsi" w:cstheme="majorHAnsi"/>
+          <w:noProof/>
+          <w:sz w:val="24"/>
+          <w:szCs w:val="24"/>
+        </w:rPr>
+        <w:drawing>
+          <wp:inline distT="0" distB="0" distL="0" distR="0" wp14:anchorId="7A2F9072" wp14:editId="0DC5506A">
+            <wp:extent cx="5040836" cy="1550488"/>
+            <wp:effectExtent l="0" t="0" r="7620" b="0"/>
+            <wp:docPr id="1" name="Picture 1"/>
+            <wp:cNvGraphicFramePr>
+              <a:graphicFrameLocks xmlns:a="http://schemas.openxmlformats.org/drawingml/2006/main" noChangeAspect="1"/>
+            </wp:cNvGraphicFramePr>
+            <a:graphic xmlns:a="http://schemas.openxmlformats.org/drawingml/2006/main">
+              <a:graphicData uri="http://schemas.openxmlformats.org/drawingml/2006/picture">
+                <pic:pic xmlns:pic="http://schemas.openxmlformats.org/drawingml/2006/picture">
+                  <pic:nvPicPr>
+                    <pic:cNvPr id="1" name="chrome-capture (1).jpg"/>
+                    <pic:cNvPicPr/>
+                  </pic:nvPicPr>
+                  <pic:blipFill>
+                    <a:blip r:embed="rId6">
+                      <a:extLst>
+                        <a:ext uri="{28A0092B-C50C-407E-A947-70E740481C1C}">
+                          <a14:useLocalDpi xmlns:a14="http://schemas.microsoft.com/office/drawing/2010/main" val="0"/>
+                        </a:ext>
+                      </a:extLst>
+                    </a:blip>
+                    <a:stretch>
+                      <a:fillRect/>
+                    </a:stretch>
+                  </pic:blipFill>
+                  <pic:spPr>
+                    <a:xfrm>
+                      <a:off x="0" y="0"/>
+                      <a:ext cx="5158402" cy="1586650"/>
+                    </a:xfrm>
+                    <a:prstGeom prst="rect">
+                      <a:avLst/>
+                    </a:prstGeom>
+                  </pic:spPr>
+                </pic:pic>
+              </a:graphicData>
+            </a:graphic>
+          </wp:inline>
+        </w:drawing>
+      </w:r>
+    </w:p>
+    <w:p>
+      <w:pPr>
+        <w:pStyle w:val="ListParagraph"/>
+        <w:jc w:val="both"/>
+        <w:rPr>
+          <w:rFonts w:asciiTheme="majorHAnsi" w:hAnsiTheme="majorHAnsi" w:cstheme="majorHAnsi"/>
+          <w:noProof/>
+          <w:sz w:val="24"/>
+          <w:szCs w:val="24"/>
+        </w:rPr>
+      </w:pPr>
+    </w:p>
+    <w:p>
+      <w:pPr>
+        <w:pStyle w:val="ListParagraph"/>
+        <w:jc w:val="both"/>
+        <w:rPr>
+          <w:rFonts w:asciiTheme="majorHAnsi" w:hAnsiTheme="majorHAnsi" w:cstheme="majorHAnsi"/>
+          <w:noProof/>
+          <w:sz w:val="24"/>
+          <w:szCs w:val="24"/>
+        </w:rPr>
+      </w:pPr>
+    </w:p>
+    <w:p>
+      <w:pPr>
+        <w:pStyle w:val="ListParagraph"/>
+        <w:jc w:val="both"/>
+        <w:rPr>
+          <w:rFonts w:asciiTheme="majorHAnsi" w:hAnsiTheme="majorHAnsi" w:cstheme="majorHAnsi"/>
+          <w:noProof/>
+          <w:sz w:val="24"/>
+          <w:szCs w:val="24"/>
+        </w:rPr>
+      </w:pPr>
+    </w:p>
+    <w:p>
+      <w:pPr>
+        <w:pStyle w:val="ListParagraph"/>
+        <w:jc w:val="both"/>
+        <w:rPr>
+          <w:rFonts w:asciiTheme="majorHAnsi" w:hAnsiTheme="majorHAnsi" w:cstheme="majorHAnsi"/>
+          <w:noProof/>
+          <w:sz w:val="24"/>
+          <w:szCs w:val="24"/>
+        </w:rPr>
+      </w:pPr>
+    </w:p>
+    <w:p>
+      <w:pPr>
+        <w:pStyle w:val="ListParagraph"/>
+        <w:jc w:val="both"/>
+        <w:rPr>
+          <w:rFonts w:asciiTheme="majorHAnsi" w:hAnsiTheme="majorHAnsi" w:cstheme="majorHAnsi"/>
+          <w:sz w:val="24"/>
+          <w:szCs w:val="24"/>
+          <w:lang w:val="ro-RO"/>
+        </w:rPr>
+      </w:pPr>
     </w:p>
     <w:sectPr>
       <w:pgSz w:w="12240" w:h="15840"/>
@@ -112,6 +1783,591 @@
     </w:sectPr>
   </w:body>
 </w:document>
+</file>
+
+<file path=word/numbering.xml><?xml version="1.0" encoding="utf-8"?>
+<w:numbering xmlns:wpc="http://schemas.microsoft.com/office/word/2010/wordprocessingCanvas" xmlns:cx="http://schemas.microsoft.com/office/drawing/2014/chartex" xmlns:cx1="http://schemas.microsoft.com/office/drawing/2015/9/8/chartex" xmlns:mc="http://schemas.openxmlformats.org/markup-compatibility/2006" xmlns:o="urn:schemas-microsoft-com:office:office" xmlns:r="http://schemas.openxmlformats.org/officeDocument/2006/relationships" xmlns:m="http://schemas.openxmlformats.org/officeDocument/2006/math" xmlns:v="urn:schemas-microsoft-com:vml" xmlns:wp14="http://schemas.microsoft.com/office/word/2010/wordprocessingDrawing" xmlns:wp="http://schemas.openxmlformats.org/drawingml/2006/wordprocessingDrawing" xmlns:w10="urn:schemas-microsoft-com:office:word" xmlns:w="http://schemas.openxmlformats.org/wordprocessingml/2006/main" xmlns:w14="http://schemas.microsoft.com/office/word/2010/wordml" xmlns:w15="http://schemas.microsoft.com/office/word/2012/wordml" xmlns:w16se="http://schemas.microsoft.com/office/word/2015/wordml/symex" xmlns:wpg="http://schemas.microsoft.com/office/word/2010/wordprocessingGroup" xmlns:wpi="http://schemas.microsoft.com/office/word/2010/wordprocessingInk" xmlns:wne="http://schemas.microsoft.com/office/word/2006/wordml" xmlns:wps="http://schemas.microsoft.com/office/word/2010/wordprocessingShape" mc:Ignorable="w14 w15 w16se wp14">
+  <w:abstractNum w:abstractNumId="0" w15:restartNumberingAfterBreak="0">
+    <w:nsid w:val="1AC52433"/>
+    <w:multiLevelType w:val="hybridMultilevel"/>
+    <w:tmpl w:val="F7BC716A"/>
+    <w:lvl w:ilvl="0" w:tplc="04090001">
+      <w:start w:val="1"/>
+      <w:numFmt w:val="bullet"/>
+      <w:lvlText w:val=""/>
+      <w:lvlJc w:val="left"/>
+      <w:pPr>
+        <w:ind w:left="720" w:hanging="360"/>
+      </w:pPr>
+      <w:rPr>
+        <w:rFonts w:ascii="Symbol" w:hAnsi="Symbol" w:hint="default"/>
+      </w:rPr>
+    </w:lvl>
+    <w:lvl w:ilvl="1" w:tplc="04090003" w:tentative="1">
+      <w:start w:val="1"/>
+      <w:numFmt w:val="bullet"/>
+      <w:lvlText w:val="o"/>
+      <w:lvlJc w:val="left"/>
+      <w:pPr>
+        <w:ind w:left="1440" w:hanging="360"/>
+      </w:pPr>
+      <w:rPr>
+        <w:rFonts w:ascii="Courier New" w:hAnsi="Courier New" w:cs="Courier New" w:hint="default"/>
+      </w:rPr>
+    </w:lvl>
+    <w:lvl w:ilvl="2" w:tplc="04090005" w:tentative="1">
+      <w:start w:val="1"/>
+      <w:numFmt w:val="bullet"/>
+      <w:lvlText w:val=""/>
+      <w:lvlJc w:val="left"/>
+      <w:pPr>
+        <w:ind w:left="2160" w:hanging="360"/>
+      </w:pPr>
+      <w:rPr>
+        <w:rFonts w:ascii="Wingdings" w:hAnsi="Wingdings" w:hint="default"/>
+      </w:rPr>
+    </w:lvl>
+    <w:lvl w:ilvl="3" w:tplc="04090001" w:tentative="1">
+      <w:start w:val="1"/>
+      <w:numFmt w:val="bullet"/>
+      <w:lvlText w:val=""/>
+      <w:lvlJc w:val="left"/>
+      <w:pPr>
+        <w:ind w:left="2880" w:hanging="360"/>
+      </w:pPr>
+      <w:rPr>
+        <w:rFonts w:ascii="Symbol" w:hAnsi="Symbol" w:hint="default"/>
+      </w:rPr>
+    </w:lvl>
+    <w:lvl w:ilvl="4" w:tplc="04090003" w:tentative="1">
+      <w:start w:val="1"/>
+      <w:numFmt w:val="bullet"/>
+      <w:lvlText w:val="o"/>
+      <w:lvlJc w:val="left"/>
+      <w:pPr>
+        <w:ind w:left="3600" w:hanging="360"/>
+      </w:pPr>
+      <w:rPr>
+        <w:rFonts w:ascii="Courier New" w:hAnsi="Courier New" w:cs="Courier New" w:hint="default"/>
+      </w:rPr>
+    </w:lvl>
+    <w:lvl w:ilvl="5" w:tplc="04090005" w:tentative="1">
+      <w:start w:val="1"/>
+      <w:numFmt w:val="bullet"/>
+      <w:lvlText w:val=""/>
+      <w:lvlJc w:val="left"/>
+      <w:pPr>
+        <w:ind w:left="4320" w:hanging="360"/>
+      </w:pPr>
+      <w:rPr>
+        <w:rFonts w:ascii="Wingdings" w:hAnsi="Wingdings" w:hint="default"/>
+      </w:rPr>
+    </w:lvl>
+    <w:lvl w:ilvl="6" w:tplc="04090001" w:tentative="1">
+      <w:start w:val="1"/>
+      <w:numFmt w:val="bullet"/>
+      <w:lvlText w:val=""/>
+      <w:lvlJc w:val="left"/>
+      <w:pPr>
+        <w:ind w:left="5040" w:hanging="360"/>
+      </w:pPr>
+      <w:rPr>
+        <w:rFonts w:ascii="Symbol" w:hAnsi="Symbol" w:hint="default"/>
+      </w:rPr>
+    </w:lvl>
+    <w:lvl w:ilvl="7" w:tplc="04090003" w:tentative="1">
+      <w:start w:val="1"/>
+      <w:numFmt w:val="bullet"/>
+      <w:lvlText w:val="o"/>
+      <w:lvlJc w:val="left"/>
+      <w:pPr>
+        <w:ind w:left="5760" w:hanging="360"/>
+      </w:pPr>
+      <w:rPr>
+        <w:rFonts w:ascii="Courier New" w:hAnsi="Courier New" w:cs="Courier New" w:hint="default"/>
+      </w:rPr>
+    </w:lvl>
+    <w:lvl w:ilvl="8" w:tplc="04090005" w:tentative="1">
+      <w:start w:val="1"/>
+      <w:numFmt w:val="bullet"/>
+      <w:lvlText w:val=""/>
+      <w:lvlJc w:val="left"/>
+      <w:pPr>
+        <w:ind w:left="6480" w:hanging="360"/>
+      </w:pPr>
+      <w:rPr>
+        <w:rFonts w:ascii="Wingdings" w:hAnsi="Wingdings" w:hint="default"/>
+      </w:rPr>
+    </w:lvl>
+  </w:abstractNum>
+  <w:abstractNum w:abstractNumId="1" w15:restartNumberingAfterBreak="0">
+    <w:nsid w:val="21D35FB2"/>
+    <w:multiLevelType w:val="hybridMultilevel"/>
+    <w:tmpl w:val="C05C2770"/>
+    <w:lvl w:ilvl="0" w:tplc="04090001">
+      <w:start w:val="1"/>
+      <w:numFmt w:val="bullet"/>
+      <w:lvlText w:val=""/>
+      <w:lvlJc w:val="left"/>
+      <w:pPr>
+        <w:ind w:left="720" w:hanging="360"/>
+      </w:pPr>
+      <w:rPr>
+        <w:rFonts w:ascii="Symbol" w:hAnsi="Symbol" w:hint="default"/>
+      </w:rPr>
+    </w:lvl>
+    <w:lvl w:ilvl="1" w:tplc="04090003" w:tentative="1">
+      <w:start w:val="1"/>
+      <w:numFmt w:val="bullet"/>
+      <w:lvlText w:val="o"/>
+      <w:lvlJc w:val="left"/>
+      <w:pPr>
+        <w:ind w:left="1440" w:hanging="360"/>
+      </w:pPr>
+      <w:rPr>
+        <w:rFonts w:ascii="Courier New" w:hAnsi="Courier New" w:cs="Courier New" w:hint="default"/>
+      </w:rPr>
+    </w:lvl>
+    <w:lvl w:ilvl="2" w:tplc="04090005" w:tentative="1">
+      <w:start w:val="1"/>
+      <w:numFmt w:val="bullet"/>
+      <w:lvlText w:val=""/>
+      <w:lvlJc w:val="left"/>
+      <w:pPr>
+        <w:ind w:left="2160" w:hanging="360"/>
+      </w:pPr>
+      <w:rPr>
+        <w:rFonts w:ascii="Wingdings" w:hAnsi="Wingdings" w:hint="default"/>
+      </w:rPr>
+    </w:lvl>
+    <w:lvl w:ilvl="3" w:tplc="04090001" w:tentative="1">
+      <w:start w:val="1"/>
+      <w:numFmt w:val="bullet"/>
+      <w:lvlText w:val=""/>
+      <w:lvlJc w:val="left"/>
+      <w:pPr>
+        <w:ind w:left="2880" w:hanging="360"/>
+      </w:pPr>
+      <w:rPr>
+        <w:rFonts w:ascii="Symbol" w:hAnsi="Symbol" w:hint="default"/>
+      </w:rPr>
+    </w:lvl>
+    <w:lvl w:ilvl="4" w:tplc="04090003" w:tentative="1">
+      <w:start w:val="1"/>
+      <w:numFmt w:val="bullet"/>
+      <w:lvlText w:val="o"/>
+      <w:lvlJc w:val="left"/>
+      <w:pPr>
+        <w:ind w:left="3600" w:hanging="360"/>
+      </w:pPr>
+      <w:rPr>
+        <w:rFonts w:ascii="Courier New" w:hAnsi="Courier New" w:cs="Courier New" w:hint="default"/>
+      </w:rPr>
+    </w:lvl>
+    <w:lvl w:ilvl="5" w:tplc="04090005" w:tentative="1">
+      <w:start w:val="1"/>
+      <w:numFmt w:val="bullet"/>
+      <w:lvlText w:val=""/>
+      <w:lvlJc w:val="left"/>
+      <w:pPr>
+        <w:ind w:left="4320" w:hanging="360"/>
+      </w:pPr>
+      <w:rPr>
+        <w:rFonts w:ascii="Wingdings" w:hAnsi="Wingdings" w:hint="default"/>
+      </w:rPr>
+    </w:lvl>
+    <w:lvl w:ilvl="6" w:tplc="04090001" w:tentative="1">
+      <w:start w:val="1"/>
+      <w:numFmt w:val="bullet"/>
+      <w:lvlText w:val=""/>
+      <w:lvlJc w:val="left"/>
+      <w:pPr>
+        <w:ind w:left="5040" w:hanging="360"/>
+      </w:pPr>
+      <w:rPr>
+        <w:rFonts w:ascii="Symbol" w:hAnsi="Symbol" w:hint="default"/>
+      </w:rPr>
+    </w:lvl>
+    <w:lvl w:ilvl="7" w:tplc="04090003" w:tentative="1">
+      <w:start w:val="1"/>
+      <w:numFmt w:val="bullet"/>
+      <w:lvlText w:val="o"/>
+      <w:lvlJc w:val="left"/>
+      <w:pPr>
+        <w:ind w:left="5760" w:hanging="360"/>
+      </w:pPr>
+      <w:rPr>
+        <w:rFonts w:ascii="Courier New" w:hAnsi="Courier New" w:cs="Courier New" w:hint="default"/>
+      </w:rPr>
+    </w:lvl>
+    <w:lvl w:ilvl="8" w:tplc="04090005" w:tentative="1">
+      <w:start w:val="1"/>
+      <w:numFmt w:val="bullet"/>
+      <w:lvlText w:val=""/>
+      <w:lvlJc w:val="left"/>
+      <w:pPr>
+        <w:ind w:left="6480" w:hanging="360"/>
+      </w:pPr>
+      <w:rPr>
+        <w:rFonts w:ascii="Wingdings" w:hAnsi="Wingdings" w:hint="default"/>
+      </w:rPr>
+    </w:lvl>
+  </w:abstractNum>
+  <w:abstractNum w:abstractNumId="2" w15:restartNumberingAfterBreak="0">
+    <w:nsid w:val="221249A1"/>
+    <w:multiLevelType w:val="hybridMultilevel"/>
+    <w:tmpl w:val="B8D66F44"/>
+    <w:lvl w:ilvl="0" w:tplc="04090001">
+      <w:start w:val="1"/>
+      <w:numFmt w:val="bullet"/>
+      <w:lvlText w:val=""/>
+      <w:lvlJc w:val="left"/>
+      <w:pPr>
+        <w:ind w:left="720" w:hanging="360"/>
+      </w:pPr>
+      <w:rPr>
+        <w:rFonts w:ascii="Symbol" w:hAnsi="Symbol" w:hint="default"/>
+      </w:rPr>
+    </w:lvl>
+    <w:lvl w:ilvl="1" w:tplc="04090003" w:tentative="1">
+      <w:start w:val="1"/>
+      <w:numFmt w:val="bullet"/>
+      <w:lvlText w:val="o"/>
+      <w:lvlJc w:val="left"/>
+      <w:pPr>
+        <w:ind w:left="1440" w:hanging="360"/>
+      </w:pPr>
+      <w:rPr>
+        <w:rFonts w:ascii="Courier New" w:hAnsi="Courier New" w:cs="Courier New" w:hint="default"/>
+      </w:rPr>
+    </w:lvl>
+    <w:lvl w:ilvl="2" w:tplc="04090005" w:tentative="1">
+      <w:start w:val="1"/>
+      <w:numFmt w:val="bullet"/>
+      <w:lvlText w:val=""/>
+      <w:lvlJc w:val="left"/>
+      <w:pPr>
+        <w:ind w:left="2160" w:hanging="360"/>
+      </w:pPr>
+      <w:rPr>
+        <w:rFonts w:ascii="Wingdings" w:hAnsi="Wingdings" w:hint="default"/>
+      </w:rPr>
+    </w:lvl>
+    <w:lvl w:ilvl="3" w:tplc="04090001" w:tentative="1">
+      <w:start w:val="1"/>
+      <w:numFmt w:val="bullet"/>
+      <w:lvlText w:val=""/>
+      <w:lvlJc w:val="left"/>
+      <w:pPr>
+        <w:ind w:left="2880" w:hanging="360"/>
+      </w:pPr>
+      <w:rPr>
+        <w:rFonts w:ascii="Symbol" w:hAnsi="Symbol" w:hint="default"/>
+      </w:rPr>
+    </w:lvl>
+    <w:lvl w:ilvl="4" w:tplc="04090003" w:tentative="1">
+      <w:start w:val="1"/>
+      <w:numFmt w:val="bullet"/>
+      <w:lvlText w:val="o"/>
+      <w:lvlJc w:val="left"/>
+      <w:pPr>
+        <w:ind w:left="3600" w:hanging="360"/>
+      </w:pPr>
+      <w:rPr>
+        <w:rFonts w:ascii="Courier New" w:hAnsi="Courier New" w:cs="Courier New" w:hint="default"/>
+      </w:rPr>
+    </w:lvl>
+    <w:lvl w:ilvl="5" w:tplc="04090005" w:tentative="1">
+      <w:start w:val="1"/>
+      <w:numFmt w:val="bullet"/>
+      <w:lvlText w:val=""/>
+      <w:lvlJc w:val="left"/>
+      <w:pPr>
+        <w:ind w:left="4320" w:hanging="360"/>
+      </w:pPr>
+      <w:rPr>
+        <w:rFonts w:ascii="Wingdings" w:hAnsi="Wingdings" w:hint="default"/>
+      </w:rPr>
+    </w:lvl>
+    <w:lvl w:ilvl="6" w:tplc="04090001" w:tentative="1">
+      <w:start w:val="1"/>
+      <w:numFmt w:val="bullet"/>
+      <w:lvlText w:val=""/>
+      <w:lvlJc w:val="left"/>
+      <w:pPr>
+        <w:ind w:left="5040" w:hanging="360"/>
+      </w:pPr>
+      <w:rPr>
+        <w:rFonts w:ascii="Symbol" w:hAnsi="Symbol" w:hint="default"/>
+      </w:rPr>
+    </w:lvl>
+    <w:lvl w:ilvl="7" w:tplc="04090003" w:tentative="1">
+      <w:start w:val="1"/>
+      <w:numFmt w:val="bullet"/>
+      <w:lvlText w:val="o"/>
+      <w:lvlJc w:val="left"/>
+      <w:pPr>
+        <w:ind w:left="5760" w:hanging="360"/>
+      </w:pPr>
+      <w:rPr>
+        <w:rFonts w:ascii="Courier New" w:hAnsi="Courier New" w:cs="Courier New" w:hint="default"/>
+      </w:rPr>
+    </w:lvl>
+    <w:lvl w:ilvl="8" w:tplc="04090005" w:tentative="1">
+      <w:start w:val="1"/>
+      <w:numFmt w:val="bullet"/>
+      <w:lvlText w:val=""/>
+      <w:lvlJc w:val="left"/>
+      <w:pPr>
+        <w:ind w:left="6480" w:hanging="360"/>
+      </w:pPr>
+      <w:rPr>
+        <w:rFonts w:ascii="Wingdings" w:hAnsi="Wingdings" w:hint="default"/>
+      </w:rPr>
+    </w:lvl>
+  </w:abstractNum>
+  <w:abstractNum w:abstractNumId="3" w15:restartNumberingAfterBreak="0">
+    <w:nsid w:val="486100D8"/>
+    <w:multiLevelType w:val="hybridMultilevel"/>
+    <w:tmpl w:val="EDF08DC6"/>
+    <w:lvl w:ilvl="0" w:tplc="04090001">
+      <w:start w:val="1"/>
+      <w:numFmt w:val="bullet"/>
+      <w:lvlText w:val=""/>
+      <w:lvlJc w:val="left"/>
+      <w:pPr>
+        <w:ind w:left="720" w:hanging="360"/>
+      </w:pPr>
+      <w:rPr>
+        <w:rFonts w:ascii="Symbol" w:hAnsi="Symbol" w:hint="default"/>
+      </w:rPr>
+    </w:lvl>
+    <w:lvl w:ilvl="1" w:tplc="04090003" w:tentative="1">
+      <w:start w:val="1"/>
+      <w:numFmt w:val="bullet"/>
+      <w:lvlText w:val="o"/>
+      <w:lvlJc w:val="left"/>
+      <w:pPr>
+        <w:ind w:left="1440" w:hanging="360"/>
+      </w:pPr>
+      <w:rPr>
+        <w:rFonts w:ascii="Courier New" w:hAnsi="Courier New" w:cs="Courier New" w:hint="default"/>
+      </w:rPr>
+    </w:lvl>
+    <w:lvl w:ilvl="2" w:tplc="04090005" w:tentative="1">
+      <w:start w:val="1"/>
+      <w:numFmt w:val="bullet"/>
+      <w:lvlText w:val=""/>
+      <w:lvlJc w:val="left"/>
+      <w:pPr>
+        <w:ind w:left="2160" w:hanging="360"/>
+      </w:pPr>
+      <w:rPr>
+        <w:rFonts w:ascii="Wingdings" w:hAnsi="Wingdings" w:hint="default"/>
+      </w:rPr>
+    </w:lvl>
+    <w:lvl w:ilvl="3" w:tplc="04090001" w:tentative="1">
+      <w:start w:val="1"/>
+      <w:numFmt w:val="bullet"/>
+      <w:lvlText w:val=""/>
+      <w:lvlJc w:val="left"/>
+      <w:pPr>
+        <w:ind w:left="2880" w:hanging="360"/>
+      </w:pPr>
+      <w:rPr>
+        <w:rFonts w:ascii="Symbol" w:hAnsi="Symbol" w:hint="default"/>
+      </w:rPr>
+    </w:lvl>
+    <w:lvl w:ilvl="4" w:tplc="04090003" w:tentative="1">
+      <w:start w:val="1"/>
+      <w:numFmt w:val="bullet"/>
+      <w:lvlText w:val="o"/>
+      <w:lvlJc w:val="left"/>
+      <w:pPr>
+        <w:ind w:left="3600" w:hanging="360"/>
+      </w:pPr>
+      <w:rPr>
+        <w:rFonts w:ascii="Courier New" w:hAnsi="Courier New" w:cs="Courier New" w:hint="default"/>
+      </w:rPr>
+    </w:lvl>
+    <w:lvl w:ilvl="5" w:tplc="04090005" w:tentative="1">
+      <w:start w:val="1"/>
+      <w:numFmt w:val="bullet"/>
+      <w:lvlText w:val=""/>
+      <w:lvlJc w:val="left"/>
+      <w:pPr>
+        <w:ind w:left="4320" w:hanging="360"/>
+      </w:pPr>
+      <w:rPr>
+        <w:rFonts w:ascii="Wingdings" w:hAnsi="Wingdings" w:hint="default"/>
+      </w:rPr>
+    </w:lvl>
+    <w:lvl w:ilvl="6" w:tplc="04090001" w:tentative="1">
+      <w:start w:val="1"/>
+      <w:numFmt w:val="bullet"/>
+      <w:lvlText w:val=""/>
+      <w:lvlJc w:val="left"/>
+      <w:pPr>
+        <w:ind w:left="5040" w:hanging="360"/>
+      </w:pPr>
+      <w:rPr>
+        <w:rFonts w:ascii="Symbol" w:hAnsi="Symbol" w:hint="default"/>
+      </w:rPr>
+    </w:lvl>
+    <w:lvl w:ilvl="7" w:tplc="04090003" w:tentative="1">
+      <w:start w:val="1"/>
+      <w:numFmt w:val="bullet"/>
+      <w:lvlText w:val="o"/>
+      <w:lvlJc w:val="left"/>
+      <w:pPr>
+        <w:ind w:left="5760" w:hanging="360"/>
+      </w:pPr>
+      <w:rPr>
+        <w:rFonts w:ascii="Courier New" w:hAnsi="Courier New" w:cs="Courier New" w:hint="default"/>
+      </w:rPr>
+    </w:lvl>
+    <w:lvl w:ilvl="8" w:tplc="04090005" w:tentative="1">
+      <w:start w:val="1"/>
+      <w:numFmt w:val="bullet"/>
+      <w:lvlText w:val=""/>
+      <w:lvlJc w:val="left"/>
+      <w:pPr>
+        <w:ind w:left="6480" w:hanging="360"/>
+      </w:pPr>
+      <w:rPr>
+        <w:rFonts w:ascii="Wingdings" w:hAnsi="Wingdings" w:hint="default"/>
+      </w:rPr>
+    </w:lvl>
+  </w:abstractNum>
+  <w:abstractNum w:abstractNumId="4" w15:restartNumberingAfterBreak="0">
+    <w:nsid w:val="58712D33"/>
+    <w:multiLevelType w:val="hybridMultilevel"/>
+    <w:tmpl w:val="8FB20BD6"/>
+    <w:lvl w:ilvl="0" w:tplc="04090001">
+      <w:start w:val="1"/>
+      <w:numFmt w:val="bullet"/>
+      <w:lvlText w:val=""/>
+      <w:lvlJc w:val="left"/>
+      <w:pPr>
+        <w:ind w:left="720" w:hanging="360"/>
+      </w:pPr>
+      <w:rPr>
+        <w:rFonts w:ascii="Symbol" w:hAnsi="Symbol" w:hint="default"/>
+      </w:rPr>
+    </w:lvl>
+    <w:lvl w:ilvl="1" w:tplc="04090003" w:tentative="1">
+      <w:start w:val="1"/>
+      <w:numFmt w:val="bullet"/>
+      <w:lvlText w:val="o"/>
+      <w:lvlJc w:val="left"/>
+      <w:pPr>
+        <w:ind w:left="1440" w:hanging="360"/>
+      </w:pPr>
+      <w:rPr>
+        <w:rFonts w:ascii="Courier New" w:hAnsi="Courier New" w:cs="Courier New" w:hint="default"/>
+      </w:rPr>
+    </w:lvl>
+    <w:lvl w:ilvl="2" w:tplc="04090005" w:tentative="1">
+      <w:start w:val="1"/>
+      <w:numFmt w:val="bullet"/>
+      <w:lvlText w:val=""/>
+      <w:lvlJc w:val="left"/>
+      <w:pPr>
+        <w:ind w:left="2160" w:hanging="360"/>
+      </w:pPr>
+      <w:rPr>
+        <w:rFonts w:ascii="Wingdings" w:hAnsi="Wingdings" w:hint="default"/>
+      </w:rPr>
+    </w:lvl>
+    <w:lvl w:ilvl="3" w:tplc="04090001" w:tentative="1">
+      <w:start w:val="1"/>
+      <w:numFmt w:val="bullet"/>
+      <w:lvlText w:val=""/>
+      <w:lvlJc w:val="left"/>
+      <w:pPr>
+        <w:ind w:left="2880" w:hanging="360"/>
+      </w:pPr>
+      <w:rPr>
+        <w:rFonts w:ascii="Symbol" w:hAnsi="Symbol" w:hint="default"/>
+      </w:rPr>
+    </w:lvl>
+    <w:lvl w:ilvl="4" w:tplc="04090003" w:tentative="1">
+      <w:start w:val="1"/>
+      <w:numFmt w:val="bullet"/>
+      <w:lvlText w:val="o"/>
+      <w:lvlJc w:val="left"/>
+      <w:pPr>
+        <w:ind w:left="3600" w:hanging="360"/>
+      </w:pPr>
+      <w:rPr>
+        <w:rFonts w:ascii="Courier New" w:hAnsi="Courier New" w:cs="Courier New" w:hint="default"/>
+      </w:rPr>
+    </w:lvl>
+    <w:lvl w:ilvl="5" w:tplc="04090005" w:tentative="1">
+      <w:start w:val="1"/>
+      <w:numFmt w:val="bullet"/>
+      <w:lvlText w:val=""/>
+      <w:lvlJc w:val="left"/>
+      <w:pPr>
+        <w:ind w:left="4320" w:hanging="360"/>
+      </w:pPr>
+      <w:rPr>
+        <w:rFonts w:ascii="Wingdings" w:hAnsi="Wingdings" w:hint="default"/>
+      </w:rPr>
+    </w:lvl>
+    <w:lvl w:ilvl="6" w:tplc="04090001" w:tentative="1">
+      <w:start w:val="1"/>
+      <w:numFmt w:val="bullet"/>
+      <w:lvlText w:val=""/>
+      <w:lvlJc w:val="left"/>
+      <w:pPr>
+        <w:ind w:left="5040" w:hanging="360"/>
+      </w:pPr>
+      <w:rPr>
+        <w:rFonts w:ascii="Symbol" w:hAnsi="Symbol" w:hint="default"/>
+      </w:rPr>
+    </w:lvl>
+    <w:lvl w:ilvl="7" w:tplc="04090003" w:tentative="1">
+      <w:start w:val="1"/>
+      <w:numFmt w:val="bullet"/>
+      <w:lvlText w:val="o"/>
+      <w:lvlJc w:val="left"/>
+      <w:pPr>
+        <w:ind w:left="5760" w:hanging="360"/>
+      </w:pPr>
+      <w:rPr>
+        <w:rFonts w:ascii="Courier New" w:hAnsi="Courier New" w:cs="Courier New" w:hint="default"/>
+      </w:rPr>
+    </w:lvl>
+    <w:lvl w:ilvl="8" w:tplc="04090005" w:tentative="1">
+      <w:start w:val="1"/>
+      <w:numFmt w:val="bullet"/>
+      <w:lvlText w:val=""/>
+      <w:lvlJc w:val="left"/>
+      <w:pPr>
+        <w:ind w:left="6480" w:hanging="360"/>
+      </w:pPr>
+      <w:rPr>
+        <w:rFonts w:ascii="Wingdings" w:hAnsi="Wingdings" w:hint="default"/>
+      </w:rPr>
+    </w:lvl>
+  </w:abstractNum>
+  <w:num w:numId="1">
+    <w:abstractNumId w:val="4"/>
+  </w:num>
+  <w:num w:numId="2">
+    <w:abstractNumId w:val="0"/>
+  </w:num>
+  <w:num w:numId="3">
+    <w:abstractNumId w:val="2"/>
+  </w:num>
+  <w:num w:numId="4">
+    <w:abstractNumId w:val="3"/>
+  </w:num>
+  <w:num w:numId="5">
+    <w:abstractNumId w:val="1"/>
+  </w:num>
+</w:numbering>
 </file>
 
 <file path=word/styles.xml><?xml version="1.0" encoding="utf-8"?>
@@ -535,6 +2791,17 @@
     <w:semiHidden/>
     <w:unhideWhenUsed/>
   </w:style>
+  <w:style w:type="paragraph" w:styleId="ListParagraph">
+    <w:name w:val="List Paragraph"/>
+    <w:basedOn w:val="Normal"/>
+    <w:uiPriority w:val="34"/>
+    <w:qFormat/>
+    <w:rsid w:val="00015F9D"/>
+    <w:pPr>
+      <w:ind w:left="720"/>
+      <w:contextualSpacing/>
+    </w:pPr>
+  </w:style>
 </w:styles>
 </file>
 

</xml_diff>